<commit_message>
Zeker zijn dat we geen conflicten krijgen
</commit_message>
<xml_diff>
--- a/Planningen/Week 1.docx
+++ b/Planningen/Week 1.docx
@@ -1,6 +1,6 @@
 
 <file path=word/document.xml><?xml version="1.0" encoding="utf-8"?>
-<w:document xmlns:wpc="http://schemas.microsoft.com/office/word/2010/wordprocessingCanvas" xmlns:mo="http://schemas.microsoft.com/office/mac/office/2008/main" xmlns:mc="http://schemas.openxmlformats.org/markup-compatibility/2006" xmlns:mv="urn:schemas-microsoft-com:mac:vml" xmlns:o="urn:schemas-microsoft-com:office:office" xmlns:r="http://schemas.openxmlformats.org/officeDocument/2006/relationships" xmlns:m="http://schemas.openxmlformats.org/officeDocument/2006/math" xmlns:v="urn:schemas-microsoft-com:vml" xmlns:wp14="http://schemas.microsoft.com/office/word/2010/wordprocessingDrawing" xmlns:wp="http://schemas.openxmlformats.org/drawingml/2006/wordprocessingDrawing" xmlns:w10="urn:schemas-microsoft-com:office:word" xmlns:w="http://schemas.openxmlformats.org/wordprocessingml/2006/main" xmlns:w14="http://schemas.microsoft.com/office/word/2010/wordml" xmlns:wpg="http://schemas.microsoft.com/office/word/2010/wordprocessingGroup" xmlns:wpi="http://schemas.microsoft.com/office/word/2010/wordprocessingInk" xmlns:wne="http://schemas.microsoft.com/office/word/2006/wordml" xmlns:wps="http://schemas.microsoft.com/office/word/2010/wordprocessingShape" mc:Ignorable="w14 wp14">
+<w:document xmlns:wpc="http://schemas.microsoft.com/office/word/2010/wordprocessingCanvas" xmlns:mc="http://schemas.openxmlformats.org/markup-compatibility/2006" xmlns:o="urn:schemas-microsoft-com:office:office" xmlns:r="http://schemas.openxmlformats.org/officeDocument/2006/relationships" xmlns:m="http://schemas.openxmlformats.org/officeDocument/2006/math" xmlns:v="urn:schemas-microsoft-com:vml" xmlns:wp14="http://schemas.microsoft.com/office/word/2010/wordprocessingDrawing" xmlns:wp="http://schemas.openxmlformats.org/drawingml/2006/wordprocessingDrawing" xmlns:w10="urn:schemas-microsoft-com:office:word" xmlns:w="http://schemas.openxmlformats.org/wordprocessingml/2006/main" xmlns:w14="http://schemas.microsoft.com/office/word/2010/wordml" xmlns:w15="http://schemas.microsoft.com/office/word/2012/wordml" xmlns:wpg="http://schemas.microsoft.com/office/word/2010/wordprocessingGroup" xmlns:wpi="http://schemas.microsoft.com/office/word/2010/wordprocessingInk" xmlns:wne="http://schemas.microsoft.com/office/word/2006/wordml" xmlns:wps="http://schemas.microsoft.com/office/word/2010/wordprocessingShape" mc:Ignorable="w14 w15 wp14">
   <w:body>
     <w:p>
       <w:pPr>
@@ -21,6 +21,7 @@
         <w:rPr>
           <w:rFonts w:ascii="Calibri" w:hAnsi="Calibri"/>
           <w:noProof/>
+          <w:lang w:val="nl-BE" w:eastAsia="nl-BE"/>
         </w:rPr>
         <w:drawing>
           <wp:anchor distT="0" distB="0" distL="114300" distR="114300" simplePos="0" relativeHeight="251659264" behindDoc="0" locked="0" layoutInCell="1" allowOverlap="1" wp14:anchorId="4F045053" wp14:editId="738A51BF">
@@ -56,7 +57,7 @@
                     </pic:cNvPicPr>
                   </pic:nvPicPr>
                   <pic:blipFill rotWithShape="1">
-                    <a:blip r:embed="rId8">
+                    <a:blip r:embed="rId7">
                       <a:extLst>
                         <a:ext uri="{28A0092B-C50C-407E-A947-70E740481C1C}">
                           <a14:useLocalDpi xmlns:a14="http://schemas.microsoft.com/office/drawing/2010/main" val="0"/>
@@ -80,7 +81,7 @@
                     </a:ln>
                     <a:extLst>
                       <a:ext uri="{53640926-AAD7-44d8-BBD7-CCE9431645EC}">
-                        <a14:shadowObscured xmlns:a14="http://schemas.microsoft.com/office/drawing/2010/main"/>
+                        <a14:shadowObscured xmlns:a14="http://schemas.microsoft.com/office/drawing/2010/main" xmlns:w="http://schemas.openxmlformats.org/wordprocessingml/2006/main" xmlns:w10="urn:schemas-microsoft-com:office:word" xmlns:v="urn:schemas-microsoft-com:vml" xmlns:o="urn:schemas-microsoft-com:office:office" xmlns:mv="urn:schemas-microsoft-com:mac:vml" xmlns:mo="http://schemas.microsoft.com/office/mac/office/2008/main" xmlns=""/>
                       </a:ext>
                     </a:extLst>
                   </pic:spPr>
@@ -106,6 +107,8 @@
       <w:r>
         <w:rPr>
           <w:rFonts w:ascii="Calibri" w:hAnsi="Calibri"/>
+          <w:noProof/>
+          <w:lang w:val="nl-BE" w:eastAsia="nl-BE"/>
         </w:rPr>
         <w:drawing>
           <wp:anchor distT="0" distB="0" distL="114300" distR="114300" simplePos="0" relativeHeight="251658240" behindDoc="0" locked="0" layoutInCell="1" allowOverlap="1" wp14:anchorId="1C6F052C" wp14:editId="6A263B54">
@@ -141,7 +144,7 @@
                     </pic:cNvPicPr>
                   </pic:nvPicPr>
                   <pic:blipFill>
-                    <a:blip r:embed="rId9">
+                    <a:blip r:embed="rId8">
                       <a:extLst>
                         <a:ext uri="{28A0092B-C50C-407E-A947-70E740481C1C}">
                           <a14:useLocalDpi xmlns:a14="http://schemas.microsoft.com/office/drawing/2010/main" val="0"/>
@@ -508,7 +511,7 @@
           <w:i/>
         </w:rPr>
         <w:sectPr>
-          <w:footerReference w:type="default" r:id="rId10"/>
+          <w:footerReference w:type="default" r:id="rId9"/>
           <w:pgSz w:w="11900" w:h="16840"/>
           <w:pgMar w:top="1440" w:right="1835" w:bottom="1440" w:left="1800" w:header="708" w:footer="708" w:gutter="0"/>
           <w:cols w:space="708"/>
@@ -520,7 +523,12 @@
     <w:sdt>
       <w:sdtPr>
         <w:rPr>
-          <w:rFonts w:ascii="Calibri" w:hAnsi="Calibri"/>
+          <w:rFonts w:ascii="Calibri" w:eastAsiaTheme="minorEastAsia" w:hAnsi="Calibri" w:cstheme="minorBidi"/>
+          <w:b w:val="0"/>
+          <w:bCs w:val="0"/>
+          <w:color w:val="auto"/>
+          <w:sz w:val="24"/>
+          <w:szCs w:val="24"/>
           <w:lang w:val="nl-NL"/>
         </w:rPr>
         <w:id w:val="-2125907400"/>
@@ -531,11 +539,7 @@
       </w:sdtPr>
       <w:sdtEndPr>
         <w:rPr>
-          <w:rFonts w:eastAsiaTheme="minorEastAsia" w:cstheme="minorBidi"/>
           <w:noProof/>
-          <w:color w:val="auto"/>
-          <w:sz w:val="24"/>
-          <w:szCs w:val="24"/>
         </w:rPr>
       </w:sdtEndPr>
       <w:sdtContent>
@@ -568,7 +572,7 @@
               <w:noProof/>
               <w:sz w:val="24"/>
               <w:szCs w:val="24"/>
-              <w:lang w:val="en-US" w:eastAsia="ja-JP"/>
+              <w:lang w:val="nl-BE" w:eastAsia="ja-JP"/>
             </w:rPr>
           </w:pPr>
           <w:r>
@@ -651,7 +655,7 @@
               <w:noProof/>
               <w:sz w:val="24"/>
               <w:szCs w:val="24"/>
-              <w:lang w:val="en-US" w:eastAsia="ja-JP"/>
+              <w:lang w:val="nl-BE" w:eastAsia="ja-JP"/>
             </w:rPr>
           </w:pPr>
           <w:r>
@@ -714,7 +718,7 @@
               <w:noProof/>
               <w:sz w:val="24"/>
               <w:szCs w:val="24"/>
-              <w:lang w:val="en-US" w:eastAsia="ja-JP"/>
+              <w:lang w:val="nl-BE" w:eastAsia="ja-JP"/>
             </w:rPr>
           </w:pPr>
           <w:r>
@@ -777,7 +781,7 @@
               <w:noProof/>
               <w:sz w:val="24"/>
               <w:szCs w:val="24"/>
-              <w:lang w:val="en-US" w:eastAsia="ja-JP"/>
+              <w:lang w:val="nl-BE" w:eastAsia="ja-JP"/>
             </w:rPr>
           </w:pPr>
           <w:r>
@@ -840,7 +844,7 @@
               <w:noProof/>
               <w:sz w:val="24"/>
               <w:szCs w:val="24"/>
-              <w:lang w:val="en-US" w:eastAsia="ja-JP"/>
+              <w:lang w:val="nl-BE" w:eastAsia="ja-JP"/>
             </w:rPr>
           </w:pPr>
           <w:r>
@@ -904,7 +908,7 @@
               <w:noProof/>
               <w:sz w:val="24"/>
               <w:szCs w:val="24"/>
-              <w:lang w:val="en-US" w:eastAsia="ja-JP"/>
+              <w:lang w:val="nl-BE" w:eastAsia="ja-JP"/>
             </w:rPr>
           </w:pPr>
           <w:r>
@@ -967,7 +971,7 @@
               <w:noProof/>
               <w:sz w:val="24"/>
               <w:szCs w:val="24"/>
-              <w:lang w:val="en-US" w:eastAsia="ja-JP"/>
+              <w:lang w:val="nl-BE" w:eastAsia="ja-JP"/>
             </w:rPr>
           </w:pPr>
           <w:r>
@@ -1030,7 +1034,7 @@
               <w:noProof/>
               <w:sz w:val="24"/>
               <w:szCs w:val="24"/>
-              <w:lang w:val="en-US" w:eastAsia="ja-JP"/>
+              <w:lang w:val="nl-BE" w:eastAsia="ja-JP"/>
             </w:rPr>
           </w:pPr>
           <w:r>
@@ -1093,7 +1097,7 @@
               <w:noProof/>
               <w:sz w:val="24"/>
               <w:szCs w:val="24"/>
-              <w:lang w:val="en-US" w:eastAsia="ja-JP"/>
+              <w:lang w:val="nl-BE" w:eastAsia="ja-JP"/>
             </w:rPr>
           </w:pPr>
           <w:r>
@@ -1156,7 +1160,7 @@
               <w:noProof/>
               <w:sz w:val="24"/>
               <w:szCs w:val="24"/>
-              <w:lang w:val="en-US" w:eastAsia="ja-JP"/>
+              <w:lang w:val="nl-BE" w:eastAsia="ja-JP"/>
             </w:rPr>
           </w:pPr>
           <w:r>
@@ -1359,7 +1363,7 @@
           <w:rFonts w:ascii="Calibri" w:hAnsi="Calibri"/>
         </w:rPr>
         <w:sectPr>
-          <w:footerReference w:type="first" r:id="rId11"/>
+          <w:footerReference w:type="first" r:id="rId10"/>
           <w:pgSz w:w="11900" w:h="16840"/>
           <w:pgMar w:top="1440" w:right="1835" w:bottom="1440" w:left="1800" w:header="708" w:footer="708" w:gutter="0"/>
           <w:cols w:space="708"/>
@@ -1367,81 +1371,103 @@
           <w:docGrid w:linePitch="360"/>
         </w:sectPr>
       </w:pPr>
-      <w:bookmarkStart w:id="0" w:name="_GoBack"/>
+    </w:p>
+    <w:p>
+      <w:pPr>
+        <w:rPr>
+          <w:rFonts w:ascii="Calibri" w:hAnsi="Calibri"/>
+          <w:i/>
+        </w:rPr>
+      </w:pPr>
+      <w:r>
+        <w:rPr>
+          <w:rFonts w:ascii="Calibri" w:hAnsi="Calibri"/>
+          <w:i/>
+        </w:rPr>
+        <w:lastRenderedPageBreak/>
+        <w:t xml:space="preserve">In week 2 hebben wij nog </w:t>
+      </w:r>
+      <w:r>
+        <w:rPr>
+          <w:rFonts w:ascii="Calibri" w:hAnsi="Calibri"/>
+          <w:i/>
+        </w:rPr>
+        <w:t xml:space="preserve">geen </w:t>
+      </w:r>
+      <w:r>
+        <w:rPr>
+          <w:rFonts w:ascii="Calibri" w:hAnsi="Calibri"/>
+          <w:i/>
+        </w:rPr>
+        <w:t>concrete</w:t>
+      </w:r>
+      <w:r>
+        <w:rPr>
+          <w:rFonts w:ascii="Calibri" w:hAnsi="Calibri"/>
+          <w:i/>
+        </w:rPr>
+        <w:t xml:space="preserve"> plan van aanpak opgesteld.</w:t>
+      </w:r>
+      <w:r>
+        <w:rPr>
+          <w:rFonts w:ascii="Calibri" w:hAnsi="Calibri"/>
+          <w:i/>
+        </w:rPr>
+        <w:t xml:space="preserve"> Deze wordt in week 3 gemaakt.</w:t>
+      </w:r>
+    </w:p>
+    <w:p>
+      <w:pPr>
+        <w:pStyle w:val="Heading1"/>
+        <w:rPr>
+          <w:rFonts w:ascii="Calibri" w:hAnsi="Calibri"/>
+        </w:rPr>
+      </w:pPr>
+      <w:bookmarkStart w:id="0" w:name="_Toc242241840"/>
+      <w:r>
+        <w:rPr>
+          <w:rFonts w:ascii="Calibri" w:hAnsi="Calibri"/>
+        </w:rPr>
+        <w:t>Wat gedaan</w:t>
+      </w:r>
       <w:bookmarkEnd w:id="0"/>
     </w:p>
     <w:p>
       <w:pPr>
-        <w:rPr>
-          <w:rFonts w:ascii="Calibri" w:hAnsi="Calibri"/>
-          <w:i/>
-        </w:rPr>
-      </w:pPr>
-      <w:r>
-        <w:rPr>
-          <w:rFonts w:ascii="Calibri" w:hAnsi="Calibri"/>
-          <w:i/>
-        </w:rPr>
-        <w:t xml:space="preserve">In week 2 hebben wij nog </w:t>
-      </w:r>
-      <w:r>
-        <w:rPr>
-          <w:rFonts w:ascii="Calibri" w:hAnsi="Calibri"/>
-          <w:i/>
-        </w:rPr>
-        <w:t xml:space="preserve">geen </w:t>
-      </w:r>
-      <w:r>
-        <w:rPr>
-          <w:rFonts w:ascii="Calibri" w:hAnsi="Calibri"/>
-          <w:i/>
-        </w:rPr>
-        <w:t>concrete</w:t>
-      </w:r>
-      <w:r>
-        <w:rPr>
-          <w:rFonts w:ascii="Calibri" w:hAnsi="Calibri"/>
-          <w:i/>
-        </w:rPr>
-        <w:t xml:space="preserve"> plan van aanpak opgesteld.</w:t>
-      </w:r>
-      <w:r>
-        <w:rPr>
-          <w:rFonts w:ascii="Calibri" w:hAnsi="Calibri"/>
-          <w:i/>
-        </w:rPr>
-        <w:t xml:space="preserve"> Deze wordt in week 3 gemaakt.</w:t>
-      </w:r>
-    </w:p>
-    <w:p>
-      <w:pPr>
-        <w:pStyle w:val="Heading1"/>
-        <w:rPr>
-          <w:rFonts w:ascii="Calibri" w:hAnsi="Calibri"/>
-        </w:rPr>
-      </w:pPr>
-      <w:bookmarkStart w:id="1" w:name="_Toc242241840"/>
-      <w:r>
-        <w:rPr>
-          <w:rFonts w:ascii="Calibri" w:hAnsi="Calibri"/>
-        </w:rPr>
-        <w:t>Wat gedaan</w:t>
+        <w:pStyle w:val="Heading2"/>
+        <w:rPr>
+          <w:rFonts w:ascii="Calibri" w:hAnsi="Calibri"/>
+        </w:rPr>
+      </w:pPr>
+      <w:bookmarkStart w:id="1" w:name="_Toc242241841"/>
+      <w:r>
+        <w:rPr>
+          <w:rFonts w:ascii="Calibri" w:hAnsi="Calibri"/>
+        </w:rPr>
+        <w:t>Anke Appeltans</w:t>
       </w:r>
       <w:bookmarkEnd w:id="1"/>
     </w:p>
     <w:p>
       <w:pPr>
+        <w:rPr>
+          <w:rFonts w:ascii="Calibri" w:hAnsi="Calibri"/>
+        </w:rPr>
+      </w:pPr>
+    </w:p>
+    <w:p>
+      <w:pPr>
         <w:pStyle w:val="Heading2"/>
         <w:rPr>
           <w:rFonts w:ascii="Calibri" w:hAnsi="Calibri"/>
         </w:rPr>
       </w:pPr>
-      <w:bookmarkStart w:id="2" w:name="_Toc242241841"/>
-      <w:r>
-        <w:rPr>
-          <w:rFonts w:ascii="Calibri" w:hAnsi="Calibri"/>
-        </w:rPr>
-        <w:t>Anke Appeltans</w:t>
+      <w:bookmarkStart w:id="2" w:name="_Toc242241842"/>
+      <w:r>
+        <w:rPr>
+          <w:rFonts w:ascii="Calibri" w:hAnsi="Calibri"/>
+        </w:rPr>
+        <w:t>Glenn Thielman</w:t>
       </w:r>
       <w:bookmarkEnd w:id="2"/>
     </w:p>
@@ -1459,12 +1485,12 @@
           <w:rFonts w:ascii="Calibri" w:hAnsi="Calibri"/>
         </w:rPr>
       </w:pPr>
-      <w:bookmarkStart w:id="3" w:name="_Toc242241842"/>
-      <w:r>
-        <w:rPr>
-          <w:rFonts w:ascii="Calibri" w:hAnsi="Calibri"/>
-        </w:rPr>
-        <w:t>Glenn Thielman</w:t>
+      <w:bookmarkStart w:id="3" w:name="_Toc242241843"/>
+      <w:r>
+        <w:rPr>
+          <w:rFonts w:ascii="Calibri" w:hAnsi="Calibri"/>
+        </w:rPr>
+        <w:t>Robbie Vercammen</w:t>
       </w:r>
       <w:bookmarkEnd w:id="3"/>
     </w:p>
@@ -1474,35 +1500,14 @@
           <w:rFonts w:ascii="Calibri" w:hAnsi="Calibri"/>
         </w:rPr>
       </w:pPr>
-    </w:p>
-    <w:p>
-      <w:pPr>
-        <w:pStyle w:val="Heading2"/>
-        <w:rPr>
-          <w:rFonts w:ascii="Calibri" w:hAnsi="Calibri"/>
-        </w:rPr>
-      </w:pPr>
-      <w:bookmarkStart w:id="4" w:name="_Toc242241843"/>
-      <w:r>
-        <w:rPr>
-          <w:rFonts w:ascii="Calibri" w:hAnsi="Calibri"/>
-        </w:rPr>
-        <w:t>Robbie Vercammen</w:t>
-      </w:r>
+      <w:r>
+        <w:rPr>
+          <w:rFonts w:ascii="Calibri" w:hAnsi="Calibri"/>
+        </w:rPr>
+        <w:t>Robbie Vercammen heeft de website die Steven gemaakt heeft omgezet naar PHP. Hier heeft Robbie statische pagina’s gemaakt waar nodig. Zo kunnen deze pagina’s makkelijk ingeladen en aangepast worden en blijven andere pagina’s overzichtelijk.</w:t>
+      </w:r>
+      <w:bookmarkStart w:id="4" w:name="_GoBack"/>
       <w:bookmarkEnd w:id="4"/>
-    </w:p>
-    <w:p>
-      <w:pPr>
-        <w:rPr>
-          <w:rFonts w:ascii="Calibri" w:hAnsi="Calibri"/>
-        </w:rPr>
-      </w:pPr>
-      <w:r>
-        <w:rPr>
-          <w:rFonts w:ascii="Calibri" w:hAnsi="Calibri"/>
-        </w:rPr>
-        <w:t>Robbie Vercammen heeft de website die Steven gemaakt heeft omgezet naar PHP. Hier heeft Robbie statische pagina’s gemaakt waar nodig. Zo kunnen deze pagina’s makkelijk ingeladen en aangepast worden en blijven andere pagina’s overzichtelijk.</w:t>
-      </w:r>
     </w:p>
     <w:p>
       <w:pPr>
@@ -1606,6 +1611,7 @@
         <w:rPr>
           <w:rFonts w:ascii="Calibri" w:hAnsi="Calibri"/>
         </w:rPr>
+        <w:lastRenderedPageBreak/>
         <w:t>Planning volgende week</w:t>
       </w:r>
       <w:bookmarkEnd w:id="6"/>
@@ -1810,6 +1816,7 @@
         <w:rPr>
           <w:rFonts w:ascii="Calibri" w:hAnsi="Calibri"/>
         </w:rPr>
+        <w:lastRenderedPageBreak/>
         <w:t>Bijlagen</w:t>
       </w:r>
       <w:bookmarkEnd w:id="11"/>
@@ -1847,6 +1854,7 @@
         <w:rPr>
           <w:rFonts w:ascii="Calibri" w:hAnsi="Calibri"/>
           <w:noProof/>
+          <w:lang w:val="nl-BE" w:eastAsia="nl-BE"/>
         </w:rPr>
         <w:drawing>
           <wp:inline distT="0" distB="0" distL="0" distR="0" wp14:anchorId="0D2FF75C" wp14:editId="3CF3F09A">
@@ -1866,7 +1874,7 @@
                     </pic:cNvPicPr>
                   </pic:nvPicPr>
                   <pic:blipFill>
-                    <a:blip r:embed="rId12">
+                    <a:blip r:embed="rId11">
                       <a:extLst>
                         <a:ext uri="{28A0092B-C50C-407E-A947-70E740481C1C}">
                           <a14:useLocalDpi xmlns:a14="http://schemas.microsoft.com/office/drawing/2010/main" val="0"/>
@@ -1899,7 +1907,7 @@
       </w:r>
     </w:p>
     <w:sectPr>
-      <w:footerReference w:type="first" r:id="rId13"/>
+      <w:footerReference w:type="first" r:id="rId12"/>
       <w:pgSz w:w="16840" w:h="11900" w:orient="landscape"/>
       <w:pgMar w:top="1800" w:right="1440" w:bottom="1835" w:left="1440" w:header="708" w:footer="708" w:gutter="0"/>
       <w:cols w:space="708"/>
@@ -1911,7 +1919,7 @@
 </file>
 
 <file path=word/endnotes.xml><?xml version="1.0" encoding="utf-8"?>
-<w:endnotes xmlns:wpc="http://schemas.microsoft.com/office/word/2010/wordprocessingCanvas" xmlns:mo="http://schemas.microsoft.com/office/mac/office/2008/main" xmlns:mc="http://schemas.openxmlformats.org/markup-compatibility/2006" xmlns:mv="urn:schemas-microsoft-com:mac:vml" xmlns:o="urn:schemas-microsoft-com:office:office" xmlns:r="http://schemas.openxmlformats.org/officeDocument/2006/relationships" xmlns:m="http://schemas.openxmlformats.org/officeDocument/2006/math" xmlns:v="urn:schemas-microsoft-com:vml" xmlns:wp14="http://schemas.microsoft.com/office/word/2010/wordprocessingDrawing" xmlns:wp="http://schemas.openxmlformats.org/drawingml/2006/wordprocessingDrawing" xmlns:w10="urn:schemas-microsoft-com:office:word" xmlns:w="http://schemas.openxmlformats.org/wordprocessingml/2006/main" xmlns:w14="http://schemas.microsoft.com/office/word/2010/wordml" xmlns:wpg="http://schemas.microsoft.com/office/word/2010/wordprocessingGroup" xmlns:wpi="http://schemas.microsoft.com/office/word/2010/wordprocessingInk" xmlns:wne="http://schemas.microsoft.com/office/word/2006/wordml" xmlns:wps="http://schemas.microsoft.com/office/word/2010/wordprocessingShape" mc:Ignorable="w14 wp14">
+<w:endnotes xmlns:wpc="http://schemas.microsoft.com/office/word/2010/wordprocessingCanvas" xmlns:mc="http://schemas.openxmlformats.org/markup-compatibility/2006" xmlns:o="urn:schemas-microsoft-com:office:office" xmlns:r="http://schemas.openxmlformats.org/officeDocument/2006/relationships" xmlns:m="http://schemas.openxmlformats.org/officeDocument/2006/math" xmlns:v="urn:schemas-microsoft-com:vml" xmlns:wp14="http://schemas.microsoft.com/office/word/2010/wordprocessingDrawing" xmlns:wp="http://schemas.openxmlformats.org/drawingml/2006/wordprocessingDrawing" xmlns:w10="urn:schemas-microsoft-com:office:word" xmlns:w="http://schemas.openxmlformats.org/wordprocessingml/2006/main" xmlns:w14="http://schemas.microsoft.com/office/word/2010/wordml" xmlns:w15="http://schemas.microsoft.com/office/word/2012/wordml" xmlns:wpg="http://schemas.microsoft.com/office/word/2010/wordprocessingGroup" xmlns:wpi="http://schemas.microsoft.com/office/word/2010/wordprocessingInk" xmlns:wne="http://schemas.microsoft.com/office/word/2006/wordml" xmlns:wps="http://schemas.microsoft.com/office/word/2010/wordprocessingShape" mc:Ignorable="w14 w15 wp14">
   <w:endnote w:type="separator" w:id="-1">
     <w:p>
       <w:r>
@@ -1930,7 +1938,7 @@
 </file>
 
 <file path=word/footer1.xml><?xml version="1.0" encoding="utf-8"?>
-<w:ftr xmlns:wpc="http://schemas.microsoft.com/office/word/2010/wordprocessingCanvas" xmlns:mo="http://schemas.microsoft.com/office/mac/office/2008/main" xmlns:mc="http://schemas.openxmlformats.org/markup-compatibility/2006" xmlns:mv="urn:schemas-microsoft-com:mac:vml" xmlns:o="urn:schemas-microsoft-com:office:office" xmlns:r="http://schemas.openxmlformats.org/officeDocument/2006/relationships" xmlns:m="http://schemas.openxmlformats.org/officeDocument/2006/math" xmlns:v="urn:schemas-microsoft-com:vml" xmlns:wp14="http://schemas.microsoft.com/office/word/2010/wordprocessingDrawing" xmlns:wp="http://schemas.openxmlformats.org/drawingml/2006/wordprocessingDrawing" xmlns:w10="urn:schemas-microsoft-com:office:word" xmlns:w="http://schemas.openxmlformats.org/wordprocessingml/2006/main" xmlns:w14="http://schemas.microsoft.com/office/word/2010/wordml" xmlns:wpg="http://schemas.microsoft.com/office/word/2010/wordprocessingGroup" xmlns:wpi="http://schemas.microsoft.com/office/word/2010/wordprocessingInk" xmlns:wne="http://schemas.microsoft.com/office/word/2006/wordml" xmlns:wps="http://schemas.microsoft.com/office/word/2010/wordprocessingShape" mc:Ignorable="w14 wp14">
+<w:ftr xmlns:wpc="http://schemas.microsoft.com/office/word/2010/wordprocessingCanvas" xmlns:mc="http://schemas.openxmlformats.org/markup-compatibility/2006" xmlns:o="urn:schemas-microsoft-com:office:office" xmlns:r="http://schemas.openxmlformats.org/officeDocument/2006/relationships" xmlns:m="http://schemas.openxmlformats.org/officeDocument/2006/math" xmlns:v="urn:schemas-microsoft-com:vml" xmlns:wp14="http://schemas.microsoft.com/office/word/2010/wordprocessingDrawing" xmlns:wp="http://schemas.openxmlformats.org/drawingml/2006/wordprocessingDrawing" xmlns:w10="urn:schemas-microsoft-com:office:word" xmlns:w="http://schemas.openxmlformats.org/wordprocessingml/2006/main" xmlns:w14="http://schemas.microsoft.com/office/word/2010/wordml" xmlns:w15="http://schemas.microsoft.com/office/word/2012/wordml" xmlns:wpg="http://schemas.microsoft.com/office/word/2010/wordprocessingGroup" xmlns:wpi="http://schemas.microsoft.com/office/word/2010/wordprocessingInk" xmlns:wne="http://schemas.microsoft.com/office/word/2006/wordml" xmlns:wps="http://schemas.microsoft.com/office/word/2010/wordprocessingShape" mc:Ignorable="w14 w15 wp14">
   <w:p>
     <w:pPr>
       <w:pStyle w:val="Footer"/>
@@ -1945,6 +1953,7 @@
         <w:rFonts w:ascii="Calibri" w:hAnsi="Calibri"/>
         <w:sz w:val="20"/>
         <w:szCs w:val="20"/>
+        <w:lang w:val="en-US"/>
       </w:rPr>
     </w:pPr>
     <w:r>
@@ -1952,6 +1961,7 @@
         <w:rFonts w:ascii="Calibri" w:hAnsi="Calibri"/>
         <w:sz w:val="20"/>
         <w:szCs w:val="20"/>
+        <w:lang w:val="en-US"/>
       </w:rPr>
       <w:t>Groep X</w:t>
     </w:r>
@@ -1960,6 +1970,7 @@
         <w:rFonts w:ascii="Calibri" w:hAnsi="Calibri"/>
         <w:sz w:val="20"/>
         <w:szCs w:val="20"/>
+        <w:lang w:val="en-US"/>
       </w:rPr>
       <w:tab/>
       <w:t>Special Topics in IT-2</w:t>
@@ -1969,6 +1980,7 @@
         <w:rFonts w:ascii="Calibri" w:hAnsi="Calibri"/>
         <w:sz w:val="20"/>
         <w:szCs w:val="20"/>
+        <w:lang w:val="en-US"/>
       </w:rPr>
       <w:tab/>
     </w:r>
@@ -1987,6 +1999,7 @@
         <w:rFonts w:ascii="Calibri" w:hAnsi="Calibri"/>
         <w:sz w:val="20"/>
         <w:szCs w:val="20"/>
+        <w:lang w:val="en-US"/>
       </w:rPr>
       <w:instrText xml:space="preserve"> PAGE </w:instrText>
     </w:r>
@@ -2006,6 +2019,7 @@
         <w:noProof/>
         <w:sz w:val="20"/>
         <w:szCs w:val="20"/>
+        <w:lang w:val="en-US"/>
       </w:rPr>
       <w:t>2</w:t>
     </w:r>
@@ -2023,7 +2037,7 @@
 </file>
 
 <file path=word/footer2.xml><?xml version="1.0" encoding="utf-8"?>
-<w:ftr xmlns:wpc="http://schemas.microsoft.com/office/word/2010/wordprocessingCanvas" xmlns:mo="http://schemas.microsoft.com/office/mac/office/2008/main" xmlns:mc="http://schemas.openxmlformats.org/markup-compatibility/2006" xmlns:mv="urn:schemas-microsoft-com:mac:vml" xmlns:o="urn:schemas-microsoft-com:office:office" xmlns:r="http://schemas.openxmlformats.org/officeDocument/2006/relationships" xmlns:m="http://schemas.openxmlformats.org/officeDocument/2006/math" xmlns:v="urn:schemas-microsoft-com:vml" xmlns:wp14="http://schemas.microsoft.com/office/word/2010/wordprocessingDrawing" xmlns:wp="http://schemas.openxmlformats.org/drawingml/2006/wordprocessingDrawing" xmlns:w10="urn:schemas-microsoft-com:office:word" xmlns:w="http://schemas.openxmlformats.org/wordprocessingml/2006/main" xmlns:w14="http://schemas.microsoft.com/office/word/2010/wordml" xmlns:wpg="http://schemas.microsoft.com/office/word/2010/wordprocessingGroup" xmlns:wpi="http://schemas.microsoft.com/office/word/2010/wordprocessingInk" xmlns:wne="http://schemas.microsoft.com/office/word/2006/wordml" xmlns:wps="http://schemas.microsoft.com/office/word/2010/wordprocessingShape" mc:Ignorable="w14 wp14">
+<w:ftr xmlns:wpc="http://schemas.microsoft.com/office/word/2010/wordprocessingCanvas" xmlns:mc="http://schemas.openxmlformats.org/markup-compatibility/2006" xmlns:o="urn:schemas-microsoft-com:office:office" xmlns:r="http://schemas.openxmlformats.org/officeDocument/2006/relationships" xmlns:m="http://schemas.openxmlformats.org/officeDocument/2006/math" xmlns:v="urn:schemas-microsoft-com:vml" xmlns:wp14="http://schemas.microsoft.com/office/word/2010/wordprocessingDrawing" xmlns:wp="http://schemas.openxmlformats.org/drawingml/2006/wordprocessingDrawing" xmlns:w10="urn:schemas-microsoft-com:office:word" xmlns:w="http://schemas.openxmlformats.org/wordprocessingml/2006/main" xmlns:w14="http://schemas.microsoft.com/office/word/2010/wordml" xmlns:w15="http://schemas.microsoft.com/office/word/2012/wordml" xmlns:wpg="http://schemas.microsoft.com/office/word/2010/wordprocessingGroup" xmlns:wpi="http://schemas.microsoft.com/office/word/2010/wordprocessingInk" xmlns:wne="http://schemas.microsoft.com/office/word/2006/wordml" xmlns:wps="http://schemas.microsoft.com/office/word/2010/wordprocessingShape" mc:Ignorable="w14 w15 wp14">
   <w:p>
     <w:pPr>
       <w:pStyle w:val="Footer"/>
@@ -2038,6 +2052,7 @@
         <w:rFonts w:ascii="Calibri" w:hAnsi="Calibri"/>
         <w:sz w:val="20"/>
         <w:szCs w:val="20"/>
+        <w:lang w:val="en-US"/>
       </w:rPr>
     </w:pPr>
     <w:r>
@@ -2045,6 +2060,7 @@
         <w:rFonts w:ascii="Calibri" w:hAnsi="Calibri"/>
         <w:sz w:val="20"/>
         <w:szCs w:val="20"/>
+        <w:lang w:val="en-US"/>
       </w:rPr>
       <w:t>Groep X</w:t>
     </w:r>
@@ -2053,6 +2069,7 @@
         <w:rFonts w:ascii="Calibri" w:hAnsi="Calibri"/>
         <w:sz w:val="20"/>
         <w:szCs w:val="20"/>
+        <w:lang w:val="en-US"/>
       </w:rPr>
       <w:tab/>
       <w:t>Special Topics in IT-2</w:t>
@@ -2062,6 +2079,7 @@
         <w:rFonts w:ascii="Calibri" w:hAnsi="Calibri"/>
         <w:sz w:val="20"/>
         <w:szCs w:val="20"/>
+        <w:lang w:val="en-US"/>
       </w:rPr>
       <w:tab/>
     </w:r>
@@ -2080,6 +2098,7 @@
         <w:rFonts w:ascii="Calibri" w:hAnsi="Calibri"/>
         <w:sz w:val="20"/>
         <w:szCs w:val="20"/>
+        <w:lang w:val="en-US"/>
       </w:rPr>
       <w:instrText xml:space="preserve"> PAGE </w:instrText>
     </w:r>
@@ -2099,8 +2118,9 @@
         <w:noProof/>
         <w:sz w:val="20"/>
         <w:szCs w:val="20"/>
+        <w:lang w:val="en-US"/>
       </w:rPr>
-      <w:t>2</w:t>
+      <w:t>4</w:t>
     </w:r>
     <w:r>
       <w:rPr>
@@ -2116,7 +2136,7 @@
 </file>
 
 <file path=word/footer3.xml><?xml version="1.0" encoding="utf-8"?>
-<w:ftr xmlns:wpc="http://schemas.microsoft.com/office/word/2010/wordprocessingCanvas" xmlns:mo="http://schemas.microsoft.com/office/mac/office/2008/main" xmlns:mc="http://schemas.openxmlformats.org/markup-compatibility/2006" xmlns:mv="urn:schemas-microsoft-com:mac:vml" xmlns:o="urn:schemas-microsoft-com:office:office" xmlns:r="http://schemas.openxmlformats.org/officeDocument/2006/relationships" xmlns:m="http://schemas.openxmlformats.org/officeDocument/2006/math" xmlns:v="urn:schemas-microsoft-com:vml" xmlns:wp14="http://schemas.microsoft.com/office/word/2010/wordprocessingDrawing" xmlns:wp="http://schemas.openxmlformats.org/drawingml/2006/wordprocessingDrawing" xmlns:w10="urn:schemas-microsoft-com:office:word" xmlns:w="http://schemas.openxmlformats.org/wordprocessingml/2006/main" xmlns:w14="http://schemas.microsoft.com/office/word/2010/wordml" xmlns:wpg="http://schemas.microsoft.com/office/word/2010/wordprocessingGroup" xmlns:wpi="http://schemas.microsoft.com/office/word/2010/wordprocessingInk" xmlns:wne="http://schemas.microsoft.com/office/word/2006/wordml" xmlns:wps="http://schemas.microsoft.com/office/word/2010/wordprocessingShape" mc:Ignorable="w14 wp14">
+<w:ftr xmlns:wpc="http://schemas.microsoft.com/office/word/2010/wordprocessingCanvas" xmlns:mc="http://schemas.openxmlformats.org/markup-compatibility/2006" xmlns:o="urn:schemas-microsoft-com:office:office" xmlns:r="http://schemas.openxmlformats.org/officeDocument/2006/relationships" xmlns:m="http://schemas.openxmlformats.org/officeDocument/2006/math" xmlns:v="urn:schemas-microsoft-com:vml" xmlns:wp14="http://schemas.microsoft.com/office/word/2010/wordprocessingDrawing" xmlns:wp="http://schemas.openxmlformats.org/drawingml/2006/wordprocessingDrawing" xmlns:w10="urn:schemas-microsoft-com:office:word" xmlns:w="http://schemas.openxmlformats.org/wordprocessingml/2006/main" xmlns:w14="http://schemas.microsoft.com/office/word/2010/wordml" xmlns:w15="http://schemas.microsoft.com/office/word/2012/wordml" xmlns:wpg="http://schemas.microsoft.com/office/word/2010/wordprocessingGroup" xmlns:wpi="http://schemas.microsoft.com/office/word/2010/wordprocessingInk" xmlns:wne="http://schemas.microsoft.com/office/word/2006/wordml" xmlns:wps="http://schemas.microsoft.com/office/word/2010/wordprocessingShape" mc:Ignorable="w14 w15 wp14">
   <w:p>
     <w:pPr>
       <w:pStyle w:val="Footer"/>
@@ -2133,6 +2153,7 @@
         <w:rFonts w:ascii="Calibri" w:hAnsi="Calibri"/>
         <w:sz w:val="20"/>
         <w:szCs w:val="20"/>
+        <w:lang w:val="en-US"/>
       </w:rPr>
     </w:pPr>
     <w:r>
@@ -2140,6 +2161,7 @@
         <w:rFonts w:ascii="Calibri" w:hAnsi="Calibri"/>
         <w:sz w:val="20"/>
         <w:szCs w:val="20"/>
+        <w:lang w:val="en-US"/>
       </w:rPr>
       <w:t>Groep X</w:t>
     </w:r>
@@ -2148,6 +2170,7 @@
         <w:rFonts w:ascii="Calibri" w:hAnsi="Calibri"/>
         <w:sz w:val="20"/>
         <w:szCs w:val="20"/>
+        <w:lang w:val="en-US"/>
       </w:rPr>
       <w:tab/>
       <w:t>Special Topics in IT-2</w:t>
@@ -2157,6 +2180,7 @@
         <w:rFonts w:ascii="Calibri" w:hAnsi="Calibri"/>
         <w:sz w:val="20"/>
         <w:szCs w:val="20"/>
+        <w:lang w:val="en-US"/>
       </w:rPr>
       <w:tab/>
     </w:r>
@@ -2175,6 +2199,7 @@
         <w:rFonts w:ascii="Calibri" w:hAnsi="Calibri"/>
         <w:sz w:val="20"/>
         <w:szCs w:val="20"/>
+        <w:lang w:val="en-US"/>
       </w:rPr>
       <w:instrText xml:space="preserve"> PAGE </w:instrText>
     </w:r>
@@ -2194,6 +2219,7 @@
         <w:noProof/>
         <w:sz w:val="20"/>
         <w:szCs w:val="20"/>
+        <w:lang w:val="en-US"/>
       </w:rPr>
       <w:t>5</w:t>
     </w:r>
@@ -2211,7 +2237,7 @@
 </file>
 
 <file path=word/footnotes.xml><?xml version="1.0" encoding="utf-8"?>
-<w:footnotes xmlns:wpc="http://schemas.microsoft.com/office/word/2010/wordprocessingCanvas" xmlns:mo="http://schemas.microsoft.com/office/mac/office/2008/main" xmlns:mc="http://schemas.openxmlformats.org/markup-compatibility/2006" xmlns:mv="urn:schemas-microsoft-com:mac:vml" xmlns:o="urn:schemas-microsoft-com:office:office" xmlns:r="http://schemas.openxmlformats.org/officeDocument/2006/relationships" xmlns:m="http://schemas.openxmlformats.org/officeDocument/2006/math" xmlns:v="urn:schemas-microsoft-com:vml" xmlns:wp14="http://schemas.microsoft.com/office/word/2010/wordprocessingDrawing" xmlns:wp="http://schemas.openxmlformats.org/drawingml/2006/wordprocessingDrawing" xmlns:w10="urn:schemas-microsoft-com:office:word" xmlns:w="http://schemas.openxmlformats.org/wordprocessingml/2006/main" xmlns:w14="http://schemas.microsoft.com/office/word/2010/wordml" xmlns:wpg="http://schemas.microsoft.com/office/word/2010/wordprocessingGroup" xmlns:wpi="http://schemas.microsoft.com/office/word/2010/wordprocessingInk" xmlns:wne="http://schemas.microsoft.com/office/word/2006/wordml" xmlns:wps="http://schemas.microsoft.com/office/word/2010/wordprocessingShape" mc:Ignorable="w14 wp14">
+<w:footnotes xmlns:wpc="http://schemas.microsoft.com/office/word/2010/wordprocessingCanvas" xmlns:mc="http://schemas.openxmlformats.org/markup-compatibility/2006" xmlns:o="urn:schemas-microsoft-com:office:office" xmlns:r="http://schemas.openxmlformats.org/officeDocument/2006/relationships" xmlns:m="http://schemas.openxmlformats.org/officeDocument/2006/math" xmlns:v="urn:schemas-microsoft-com:vml" xmlns:wp14="http://schemas.microsoft.com/office/word/2010/wordprocessingDrawing" xmlns:wp="http://schemas.openxmlformats.org/drawingml/2006/wordprocessingDrawing" xmlns:w10="urn:schemas-microsoft-com:office:word" xmlns:w="http://schemas.openxmlformats.org/wordprocessingml/2006/main" xmlns:w14="http://schemas.microsoft.com/office/word/2010/wordml" xmlns:w15="http://schemas.microsoft.com/office/word/2012/wordml" xmlns:wpg="http://schemas.microsoft.com/office/word/2010/wordprocessingGroup" xmlns:wpi="http://schemas.microsoft.com/office/word/2010/wordprocessingInk" xmlns:wne="http://schemas.microsoft.com/office/word/2006/wordml" xmlns:wps="http://schemas.microsoft.com/office/word/2010/wordprocessingShape" mc:Ignorable="w14 w15 wp14">
   <w:footnote w:type="separator" w:id="-1">
     <w:p>
       <w:r>
@@ -2230,7 +2256,7 @@
 </file>
 
 <file path=word/styles.xml><?xml version="1.0" encoding="utf-8"?>
-<w:styles xmlns:mc="http://schemas.openxmlformats.org/markup-compatibility/2006" xmlns:r="http://schemas.openxmlformats.org/officeDocument/2006/relationships" xmlns:w="http://schemas.openxmlformats.org/wordprocessingml/2006/main" xmlns:w14="http://schemas.microsoft.com/office/word/2010/wordml" mc:Ignorable="w14">
+<w:styles xmlns:mc="http://schemas.openxmlformats.org/markup-compatibility/2006" xmlns:r="http://schemas.openxmlformats.org/officeDocument/2006/relationships" xmlns:w="http://schemas.openxmlformats.org/wordprocessingml/2006/main" xmlns:w14="http://schemas.microsoft.com/office/word/2010/wordml" xmlns:w15="http://schemas.microsoft.com/office/word/2012/wordml" mc:Ignorable="w14 w15">
   <w:docDefaults>
     <w:rPrDefault>
       <w:rPr>
@@ -2242,710 +2268,369 @@
     </w:rPrDefault>
     <w:pPrDefault/>
   </w:docDefaults>
-  <w:latentStyles w:defLockedState="0" w:defUIPriority="99" w:defSemiHidden="1" w:defUnhideWhenUsed="1" w:defQFormat="0" w:count="276">
-    <w:lsdException w:name="Normal" w:semiHidden="0" w:uiPriority="0" w:unhideWhenUsed="0" w:qFormat="1"/>
-    <w:lsdException w:name="heading 1" w:semiHidden="0" w:uiPriority="9" w:unhideWhenUsed="0" w:qFormat="1"/>
-    <w:lsdException w:name="heading 2" w:uiPriority="9" w:qFormat="1"/>
-    <w:lsdException w:name="heading 3" w:uiPriority="9" w:qFormat="1"/>
-    <w:lsdException w:name="heading 4" w:uiPriority="9" w:qFormat="1"/>
-    <w:lsdException w:name="heading 5" w:uiPriority="9" w:qFormat="1"/>
-    <w:lsdException w:name="heading 6" w:uiPriority="9" w:qFormat="1"/>
-    <w:lsdException w:name="heading 7" w:uiPriority="9" w:qFormat="1"/>
-    <w:lsdException w:name="heading 8" w:uiPriority="9" w:qFormat="1"/>
-    <w:lsdException w:name="heading 9" w:uiPriority="9" w:qFormat="1"/>
-    <w:lsdException w:name="toc 1" w:uiPriority="39"/>
-    <w:lsdException w:name="toc 2" w:uiPriority="39"/>
-    <w:lsdException w:name="toc 3" w:uiPriority="39"/>
-    <w:lsdException w:name="toc 4" w:uiPriority="39"/>
-    <w:lsdException w:name="toc 5" w:uiPriority="39"/>
-    <w:lsdException w:name="toc 6" w:uiPriority="39"/>
-    <w:lsdException w:name="toc 7" w:uiPriority="39"/>
-    <w:lsdException w:name="toc 8" w:uiPriority="39"/>
-    <w:lsdException w:name="toc 9" w:uiPriority="39"/>
-    <w:lsdException w:name="caption" w:uiPriority="35" w:qFormat="1"/>
-    <w:lsdException w:name="Title" w:semiHidden="0" w:uiPriority="10" w:unhideWhenUsed="0" w:qFormat="1"/>
-    <w:lsdException w:name="Default Paragraph Font" w:uiPriority="1"/>
-    <w:lsdException w:name="Subtitle" w:semiHidden="0" w:uiPriority="11" w:unhideWhenUsed="0" w:qFormat="1"/>
-    <w:lsdException w:name="Strong" w:semiHidden="0" w:uiPriority="22" w:unhideWhenUsed="0" w:qFormat="1"/>
-    <w:lsdException w:name="Emphasis" w:semiHidden="0" w:uiPriority="20" w:unhideWhenUsed="0" w:qFormat="1"/>
-    <w:lsdException w:name="Table Grid" w:semiHidden="0" w:uiPriority="59" w:unhideWhenUsed="0"/>
-    <w:lsdException w:name="Placeholder Text" w:unhideWhenUsed="0"/>
-    <w:lsdException w:name="No Spacing" w:semiHidden="0" w:uiPriority="1" w:unhideWhenUsed="0" w:qFormat="1"/>
-    <w:lsdException w:name="Light Shading" w:semiHidden="0" w:uiPriority="60" w:unhideWhenUsed="0"/>
-    <w:lsdException w:name="Light List" w:semiHidden="0" w:uiPriority="61" w:unhideWhenUsed="0"/>
-    <w:lsdException w:name="Light Grid" w:semiHidden="0" w:uiPriority="62" w:unhideWhenUsed="0"/>
-    <w:lsdException w:name="Medium Shading 1" w:semiHidden="0" w:uiPriority="63" w:unhideWhenUsed="0"/>
-    <w:lsdException w:name="Medium Shading 2" w:semiHidden="0" w:uiPriority="64" w:unhideWhenUsed="0"/>
-    <w:lsdException w:name="Medium List 1" w:semiHidden="0" w:uiPriority="65" w:unhideWhenUsed="0"/>
-    <w:lsdException w:name="Medium List 2" w:semiHidden="0" w:uiPriority="66" w:unhideWhenUsed="0"/>
-    <w:lsdException w:name="Medium Grid 1" w:semiHidden="0" w:uiPriority="67" w:unhideWhenUsed="0"/>
-    <w:lsdException w:name="Medium Grid 2" w:semiHidden="0" w:uiPriority="68" w:unhideWhenUsed="0"/>
-    <w:lsdException w:name="Medium Grid 3" w:semiHidden="0" w:uiPriority="69" w:unhideWhenUsed="0"/>
-    <w:lsdException w:name="Dark List" w:semiHidden="0" w:uiPriority="70" w:unhideWhenUsed="0"/>
-    <w:lsdException w:name="Colorful Shading" w:semiHidden="0" w:uiPriority="71" w:unhideWhenUsed="0"/>
-    <w:lsdException w:name="Colorful List" w:semiHidden="0" w:uiPriority="72" w:unhideWhenUsed="0"/>
-    <w:lsdException w:name="Colorful Grid" w:semiHidden="0" w:uiPriority="73" w:unhideWhenUsed="0"/>
-    <w:lsdException w:name="Light Shading Accent 1" w:semiHidden="0" w:uiPriority="60" w:unhideWhenUsed="0"/>
-    <w:lsdException w:name="Light List Accent 1" w:semiHidden="0" w:uiPriority="61" w:unhideWhenUsed="0"/>
-    <w:lsdException w:name="Light Grid Accent 1" w:semiHidden="0" w:uiPriority="62" w:unhideWhenUsed="0"/>
-    <w:lsdException w:name="Medium Shading 1 Accent 1" w:semiHidden="0" w:uiPriority="63" w:unhideWhenUsed="0"/>
-    <w:lsdException w:name="Medium Shading 2 Accent 1" w:semiHidden="0" w:uiPriority="64" w:unhideWhenUsed="0"/>
-    <w:lsdException w:name="Medium List 1 Accent 1" w:semiHidden="0" w:uiPriority="65" w:unhideWhenUsed="0"/>
-    <w:lsdException w:name="Revision" w:unhideWhenUsed="0"/>
-    <w:lsdException w:name="List Paragraph" w:semiHidden="0" w:uiPriority="34" w:unhideWhenUsed="0" w:qFormat="1"/>
-    <w:lsdException w:name="Quote" w:semiHidden="0" w:uiPriority="29" w:unhideWhenUsed="0" w:qFormat="1"/>
-    <w:lsdException w:name="Intense Quote" w:semiHidden="0" w:uiPriority="30" w:unhideWhenUsed="0" w:qFormat="1"/>
-    <w:lsdException w:name="Medium List 2 Accent 1" w:semiHidden="0" w:uiPriority="66" w:unhideWhenUsed="0"/>
-    <w:lsdException w:name="Medium Grid 1 Accent 1" w:semiHidden="0" w:uiPriority="67" w:unhideWhenUsed="0"/>
-    <w:lsdException w:name="Medium Grid 2 Accent 1" w:semiHidden="0" w:uiPriority="68" w:unhideWhenUsed="0"/>
-    <w:lsdException w:name="Medium Grid 3 Accent 1" w:semiHidden="0" w:uiPriority="69" w:unhideWhenUsed="0"/>
-    <w:lsdException w:name="Dark List Accent 1" w:semiHidden="0" w:uiPriority="70" w:unhideWhenUsed="0"/>
-    <w:lsdException w:name="Colorful Shading Accent 1" w:semiHidden="0" w:uiPriority="71" w:unhideWhenUsed="0"/>
-    <w:lsdException w:name="Colorful List Accent 1" w:semiHidden="0" w:uiPriority="72" w:unhideWhenUsed="0"/>
-    <w:lsdException w:name="Colorful Grid Accent 1" w:semiHidden="0" w:uiPriority="73" w:unhideWhenUsed="0"/>
-    <w:lsdException w:name="Light Shading Accent 2" w:semiHidden="0" w:uiPriority="60" w:unhideWhenUsed="0"/>
-    <w:lsdException w:name="Light List Accent 2" w:semiHidden="0" w:uiPriority="61" w:unhideWhenUsed="0"/>
-    <w:lsdException w:name="Light Grid Accent 2" w:semiHidden="0" w:uiPriority="62" w:unhideWhenUsed="0"/>
-    <w:lsdException w:name="Medium Shading 1 Accent 2" w:semiHidden="0" w:uiPriority="63" w:unhideWhenUsed="0"/>
-    <w:lsdException w:name="Medium Shading 2 Accent 2" w:semiHidden="0" w:uiPriority="64" w:unhideWhenUsed="0"/>
-    <w:lsdException w:name="Medium List 1 Accent 2" w:semiHidden="0" w:uiPriority="65" w:unhideWhenUsed="0"/>
-    <w:lsdException w:name="Medium List 2 Accent 2" w:semiHidden="0" w:uiPriority="66" w:unhideWhenUsed="0"/>
-    <w:lsdException w:name="Medium Grid 1 Accent 2" w:semiHidden="0" w:uiPriority="67" w:unhideWhenUsed="0"/>
-    <w:lsdException w:name="Medium Grid 2 Accent 2" w:semiHidden="0" w:uiPriority="68" w:unhideWhenUsed="0"/>
-    <w:lsdException w:name="Medium Grid 3 Accent 2" w:semiHidden="0" w:uiPriority="69" w:unhideWhenUsed="0"/>
-    <w:lsdException w:name="Dark List Accent 2" w:semiHidden="0" w:uiPriority="70" w:unhideWhenUsed="0"/>
-    <w:lsdException w:name="Colorful Shading Accent 2" w:semiHidden="0" w:uiPriority="71" w:unhideWhenUsed="0"/>
-    <w:lsdException w:name="Colorful List Accent 2" w:semiHidden="0" w:uiPriority="72" w:unhideWhenUsed="0"/>
-    <w:lsdException w:name="Colorful Grid Accent 2" w:semiHidden="0" w:uiPriority="73" w:unhideWhenUsed="0"/>
-    <w:lsdException w:name="Light Shading Accent 3" w:semiHidden="0" w:uiPriority="60" w:unhideWhenUsed="0"/>
-    <w:lsdException w:name="Light List Accent 3" w:semiHidden="0" w:uiPriority="61" w:unhideWhenUsed="0"/>
-    <w:lsdException w:name="Light Grid Accent 3" w:semiHidden="0" w:uiPriority="62" w:unhideWhenUsed="0"/>
-    <w:lsdException w:name="Medium Shading 1 Accent 3" w:semiHidden="0" w:uiPriority="63" w:unhideWhenUsed="0"/>
-    <w:lsdException w:name="Medium Shading 2 Accent 3" w:semiHidden="0" w:uiPriority="64" w:unhideWhenUsed="0"/>
-    <w:lsdException w:name="Medium List 1 Accent 3" w:semiHidden="0" w:uiPriority="65" w:unhideWhenUsed="0"/>
-    <w:lsdException w:name="Medium List 2 Accent 3" w:semiHidden="0" w:uiPriority="66" w:unhideWhenUsed="0"/>
-    <w:lsdException w:name="Medium Grid 1 Accent 3" w:semiHidden="0" w:uiPriority="67" w:unhideWhenUsed="0"/>
-    <w:lsdException w:name="Medium Grid 2 Accent 3" w:semiHidden="0" w:uiPriority="68" w:unhideWhenUsed="0"/>
-    <w:lsdException w:name="Medium Grid 3 Accent 3" w:semiHidden="0" w:uiPriority="69" w:unhideWhenUsed="0"/>
-    <w:lsdException w:name="Dark List Accent 3" w:semiHidden="0" w:uiPriority="70" w:unhideWhenUsed="0"/>
-    <w:lsdException w:name="Colorful Shading Accent 3" w:semiHidden="0" w:uiPriority="71" w:unhideWhenUsed="0"/>
-    <w:lsdException w:name="Colorful List Accent 3" w:semiHidden="0" w:uiPriority="72" w:unhideWhenUsed="0"/>
-    <w:lsdException w:name="Colorful Grid Accent 3" w:semiHidden="0" w:uiPriority="73" w:unhideWhenUsed="0"/>
-    <w:lsdException w:name="Light Shading Accent 4" w:semiHidden="0" w:uiPriority="60" w:unhideWhenUsed="0"/>
-    <w:lsdException w:name="Light List Accent 4" w:semiHidden="0" w:uiPriority="61" w:unhideWhenUsed="0"/>
-    <w:lsdException w:name="Light Grid Accent 4" w:semiHidden="0" w:uiPriority="62" w:unhideWhenUsed="0"/>
-    <w:lsdException w:name="Medium Shading 1 Accent 4" w:semiHidden="0" w:uiPriority="63" w:unhideWhenUsed="0"/>
-    <w:lsdException w:name="Medium Shading 2 Accent 4" w:semiHidden="0" w:uiPriority="64" w:unhideWhenUsed="0"/>
-    <w:lsdException w:name="Medium List 1 Accent 4" w:semiHidden="0" w:uiPriority="65" w:unhideWhenUsed="0"/>
-    <w:lsdException w:name="Medium List 2 Accent 4" w:semiHidden="0" w:uiPriority="66" w:unhideWhenUsed="0"/>
-    <w:lsdException w:name="Medium Grid 1 Accent 4" w:semiHidden="0" w:uiPriority="67" w:unhideWhenUsed="0"/>
-    <w:lsdException w:name="Medium Grid 2 Accent 4" w:semiHidden="0" w:uiPriority="68" w:unhideWhenUsed="0"/>
-    <w:lsdException w:name="Medium Grid 3 Accent 4" w:semiHidden="0" w:uiPriority="69" w:unhideWhenUsed="0"/>
-    <w:lsdException w:name="Dark List Accent 4" w:semiHidden="0" w:uiPriority="70" w:unhideWhenUsed="0"/>
-    <w:lsdException w:name="Colorful Shading Accent 4" w:semiHidden="0" w:uiPriority="71" w:unhideWhenUsed="0"/>
-    <w:lsdException w:name="Colorful List Accent 4" w:semiHidden="0" w:uiPriority="72" w:unhideWhenUsed="0"/>
-    <w:lsdException w:name="Colorful Grid Accent 4" w:semiHidden="0" w:uiPriority="73" w:unhideWhenUsed="0"/>
-    <w:lsdException w:name="Light Shading Accent 5" w:semiHidden="0" w:uiPriority="60" w:unhideWhenUsed="0"/>
-    <w:lsdException w:name="Light List Accent 5" w:semiHidden="0" w:uiPriority="61" w:unhideWhenUsed="0"/>
-    <w:lsdException w:name="Light Grid Accent 5" w:semiHidden="0" w:uiPriority="62" w:unhideWhenUsed="0"/>
-    <w:lsdException w:name="Medium Shading 1 Accent 5" w:semiHidden="0" w:uiPriority="63" w:unhideWhenUsed="0"/>
-    <w:lsdException w:name="Medium Shading 2 Accent 5" w:semiHidden="0" w:uiPriority="64" w:unhideWhenUsed="0"/>
-    <w:lsdException w:name="Medium List 1 Accent 5" w:semiHidden="0" w:uiPriority="65" w:unhideWhenUsed="0"/>
-    <w:lsdException w:name="Medium List 2 Accent 5" w:semiHidden="0" w:uiPriority="66" w:unhideWhenUsed="0"/>
-    <w:lsdException w:name="Medium Grid 1 Accent 5" w:semiHidden="0" w:uiPriority="67" w:unhideWhenUsed="0"/>
-    <w:lsdException w:name="Medium Grid 2 Accent 5" w:semiHidden="0" w:uiPriority="68" w:unhideWhenUsed="0"/>
-    <w:lsdException w:name="Medium Grid 3 Accent 5" w:semiHidden="0" w:uiPriority="69" w:unhideWhenUsed="0"/>
-    <w:lsdException w:name="Dark List Accent 5" w:semiHidden="0" w:uiPriority="70" w:unhideWhenUsed="0"/>
-    <w:lsdException w:name="Colorful Shading Accent 5" w:semiHidden="0" w:uiPriority="71" w:unhideWhenUsed="0"/>
-    <w:lsdException w:name="Colorful List Accent 5" w:semiHidden="0" w:uiPriority="72" w:unhideWhenUsed="0"/>
-    <w:lsdException w:name="Colorful Grid Accent 5" w:semiHidden="0" w:uiPriority="73" w:unhideWhenUsed="0"/>
-    <w:lsdException w:name="Light Shading Accent 6" w:semiHidden="0" w:uiPriority="60" w:unhideWhenUsed="0"/>
-    <w:lsdException w:name="Light List Accent 6" w:semiHidden="0" w:uiPriority="61" w:unhideWhenUsed="0"/>
-    <w:lsdException w:name="Light Grid Accent 6" w:semiHidden="0" w:uiPriority="62" w:unhideWhenUsed="0"/>
-    <w:lsdException w:name="Medium Shading 1 Accent 6" w:semiHidden="0" w:uiPriority="63" w:unhideWhenUsed="0"/>
-    <w:lsdException w:name="Medium Shading 2 Accent 6" w:semiHidden="0" w:uiPriority="64" w:unhideWhenUsed="0"/>
-    <w:lsdException w:name="Medium List 1 Accent 6" w:semiHidden="0" w:uiPriority="65" w:unhideWhenUsed="0"/>
-    <w:lsdException w:name="Medium List 2 Accent 6" w:semiHidden="0" w:uiPriority="66" w:unhideWhenUsed="0"/>
-    <w:lsdException w:name="Medium Grid 1 Accent 6" w:semiHidden="0" w:uiPriority="67" w:unhideWhenUsed="0"/>
-    <w:lsdException w:name="Medium Grid 2 Accent 6" w:semiHidden="0" w:uiPriority="68" w:unhideWhenUsed="0"/>
-    <w:lsdException w:name="Medium Grid 3 Accent 6" w:semiHidden="0" w:uiPriority="69" w:unhideWhenUsed="0"/>
-    <w:lsdException w:name="Dark List Accent 6" w:semiHidden="0" w:uiPriority="70" w:unhideWhenUsed="0"/>
-    <w:lsdException w:name="Colorful Shading Accent 6" w:semiHidden="0" w:uiPriority="71" w:unhideWhenUsed="0"/>
-    <w:lsdException w:name="Colorful List Accent 6" w:semiHidden="0" w:uiPriority="72" w:unhideWhenUsed="0"/>
-    <w:lsdException w:name="Colorful Grid Accent 6" w:semiHidden="0" w:uiPriority="73" w:unhideWhenUsed="0"/>
-    <w:lsdException w:name="Subtle Emphasis" w:semiHidden="0" w:uiPriority="19" w:unhideWhenUsed="0" w:qFormat="1"/>
-    <w:lsdException w:name="Intense Emphasis" w:semiHidden="0" w:uiPriority="21" w:unhideWhenUsed="0" w:qFormat="1"/>
-    <w:lsdException w:name="Subtle Reference" w:semiHidden="0" w:uiPriority="31" w:unhideWhenUsed="0" w:qFormat="1"/>
-    <w:lsdException w:name="Intense Reference" w:semiHidden="0" w:uiPriority="32" w:unhideWhenUsed="0" w:qFormat="1"/>
-    <w:lsdException w:name="Book Title" w:semiHidden="0" w:uiPriority="33" w:unhideWhenUsed="0" w:qFormat="1"/>
-    <w:lsdException w:name="Bibliography" w:uiPriority="37"/>
-    <w:lsdException w:name="TOC Heading" w:uiPriority="39" w:qFormat="1"/>
-  </w:latentStyles>
-  <w:style w:type="paragraph" w:default="1" w:styleId="Normal">
-    <w:name w:val="Normal"/>
-    <w:qFormat/>
-    <w:rPr>
-      <w:lang w:val="nl-NL"/>
-    </w:rPr>
-  </w:style>
-  <w:style w:type="paragraph" w:styleId="Heading1">
-    <w:name w:val="heading 1"/>
-    <w:basedOn w:val="Normal"/>
-    <w:next w:val="Normal"/>
-    <w:link w:val="Heading1Char"/>
-    <w:uiPriority w:val="9"/>
-    <w:qFormat/>
-    <w:rsid w:val="00444A3E"/>
-    <w:pPr>
-      <w:keepNext/>
-      <w:keepLines/>
-      <w:spacing w:before="480"/>
-      <w:outlineLvl w:val="0"/>
-    </w:pPr>
-    <w:rPr>
-      <w:rFonts w:asciiTheme="majorHAnsi" w:eastAsiaTheme="majorEastAsia" w:hAnsiTheme="majorHAnsi" w:cstheme="majorBidi"/>
-      <w:b/>
-      <w:bCs/>
-      <w:color w:val="345A8A" w:themeColor="accent1" w:themeShade="B5"/>
-      <w:sz w:val="32"/>
-      <w:szCs w:val="32"/>
-    </w:rPr>
-  </w:style>
-  <w:style w:type="paragraph" w:styleId="Heading2">
-    <w:name w:val="heading 2"/>
-    <w:basedOn w:val="Normal"/>
-    <w:next w:val="Normal"/>
-    <w:link w:val="Heading2Char"/>
-    <w:uiPriority w:val="9"/>
-    <w:unhideWhenUsed/>
-    <w:qFormat/>
-    <w:rsid w:val="000B359C"/>
-    <w:pPr>
-      <w:keepNext/>
-      <w:keepLines/>
-      <w:spacing w:before="200"/>
-      <w:outlineLvl w:val="1"/>
-    </w:pPr>
-    <w:rPr>
-      <w:rFonts w:asciiTheme="majorHAnsi" w:eastAsiaTheme="majorEastAsia" w:hAnsiTheme="majorHAnsi" w:cstheme="majorBidi"/>
-      <w:b/>
-      <w:bCs/>
-      <w:color w:val="4F81BD" w:themeColor="accent1"/>
-      <w:sz w:val="26"/>
-      <w:szCs w:val="26"/>
-    </w:rPr>
-  </w:style>
-  <w:style w:type="character" w:default="1" w:styleId="DefaultParagraphFont">
-    <w:name w:val="Default Paragraph Font"/>
-    <w:uiPriority w:val="1"/>
-    <w:semiHidden/>
-    <w:unhideWhenUsed/>
-  </w:style>
-  <w:style w:type="table" w:default="1" w:styleId="TableNormal">
-    <w:name w:val="Normal Table"/>
-    <w:uiPriority w:val="99"/>
-    <w:semiHidden/>
-    <w:unhideWhenUsed/>
-    <w:tblPr>
-      <w:tblInd w:w="0" w:type="dxa"/>
-      <w:tblCellMar>
-        <w:top w:w="0" w:type="dxa"/>
-        <w:left w:w="108" w:type="dxa"/>
-        <w:bottom w:w="0" w:type="dxa"/>
-        <w:right w:w="108" w:type="dxa"/>
-      </w:tblCellMar>
-    </w:tblPr>
-  </w:style>
-  <w:style w:type="numbering" w:default="1" w:styleId="NoList">
-    <w:name w:val="No List"/>
-    <w:uiPriority w:val="99"/>
-    <w:semiHidden/>
-    <w:unhideWhenUsed/>
-  </w:style>
-  <w:style w:type="character" w:customStyle="1" w:styleId="Heading1Char">
-    <w:name w:val="Heading 1 Char"/>
-    <w:basedOn w:val="DefaultParagraphFont"/>
-    <w:link w:val="Heading1"/>
-    <w:uiPriority w:val="9"/>
-    <w:rsid w:val="00444A3E"/>
-    <w:rPr>
-      <w:rFonts w:asciiTheme="majorHAnsi" w:eastAsiaTheme="majorEastAsia" w:hAnsiTheme="majorHAnsi" w:cstheme="majorBidi"/>
-      <w:b/>
-      <w:bCs/>
-      <w:color w:val="345A8A" w:themeColor="accent1" w:themeShade="B5"/>
-      <w:sz w:val="32"/>
-      <w:szCs w:val="32"/>
-      <w:lang w:val="nl-NL"/>
-    </w:rPr>
-  </w:style>
-  <w:style w:type="paragraph" w:styleId="BalloonText">
-    <w:name w:val="Balloon Text"/>
-    <w:basedOn w:val="Normal"/>
-    <w:link w:val="BalloonTextChar"/>
-    <w:uiPriority w:val="99"/>
-    <w:semiHidden/>
-    <w:unhideWhenUsed/>
-    <w:rsid w:val="00A42C2F"/>
-    <w:rPr>
-      <w:rFonts w:ascii="Lucida Grande" w:hAnsi="Lucida Grande"/>
-      <w:sz w:val="18"/>
-      <w:szCs w:val="18"/>
-    </w:rPr>
-  </w:style>
-  <w:style w:type="character" w:customStyle="1" w:styleId="BalloonTextChar">
-    <w:name w:val="Balloon Text Char"/>
-    <w:basedOn w:val="DefaultParagraphFont"/>
-    <w:link w:val="BalloonText"/>
-    <w:uiPriority w:val="99"/>
-    <w:semiHidden/>
-    <w:rsid w:val="00A42C2F"/>
-    <w:rPr>
-      <w:rFonts w:ascii="Lucida Grande" w:hAnsi="Lucida Grande"/>
-      <w:sz w:val="18"/>
-      <w:szCs w:val="18"/>
-      <w:lang w:val="nl-NL"/>
-    </w:rPr>
-  </w:style>
-  <w:style w:type="paragraph" w:styleId="Header">
-    <w:name w:val="header"/>
-    <w:basedOn w:val="Normal"/>
-    <w:link w:val="HeaderChar"/>
-    <w:uiPriority w:val="99"/>
-    <w:unhideWhenUsed/>
-    <w:rsid w:val="00612E59"/>
-    <w:pPr>
-      <w:tabs>
-        <w:tab w:val="center" w:pos="4320"/>
-        <w:tab w:val="right" w:pos="8640"/>
-      </w:tabs>
-    </w:pPr>
-  </w:style>
-  <w:style w:type="character" w:customStyle="1" w:styleId="HeaderChar">
-    <w:name w:val="Header Char"/>
-    <w:basedOn w:val="DefaultParagraphFont"/>
-    <w:link w:val="Header"/>
-    <w:uiPriority w:val="99"/>
-    <w:rsid w:val="00612E59"/>
-    <w:rPr>
-      <w:lang w:val="nl-NL"/>
-    </w:rPr>
-  </w:style>
-  <w:style w:type="paragraph" w:styleId="Footer">
-    <w:name w:val="footer"/>
-    <w:basedOn w:val="Normal"/>
-    <w:link w:val="FooterChar"/>
-    <w:uiPriority w:val="99"/>
-    <w:unhideWhenUsed/>
-    <w:rsid w:val="00612E59"/>
-    <w:pPr>
-      <w:tabs>
-        <w:tab w:val="center" w:pos="4320"/>
-        <w:tab w:val="right" w:pos="8640"/>
-      </w:tabs>
-    </w:pPr>
-  </w:style>
-  <w:style w:type="character" w:customStyle="1" w:styleId="FooterChar">
-    <w:name w:val="Footer Char"/>
-    <w:basedOn w:val="DefaultParagraphFont"/>
-    <w:link w:val="Footer"/>
-    <w:uiPriority w:val="99"/>
-    <w:rsid w:val="00612E59"/>
-    <w:rPr>
-      <w:lang w:val="nl-NL"/>
-    </w:rPr>
-  </w:style>
-  <w:style w:type="character" w:styleId="PageNumber">
-    <w:name w:val="page number"/>
-    <w:basedOn w:val="DefaultParagraphFont"/>
-    <w:uiPriority w:val="99"/>
-    <w:semiHidden/>
-    <w:unhideWhenUsed/>
-    <w:rsid w:val="00612E59"/>
-  </w:style>
-  <w:style w:type="character" w:customStyle="1" w:styleId="Heading2Char">
-    <w:name w:val="Heading 2 Char"/>
-    <w:basedOn w:val="DefaultParagraphFont"/>
-    <w:link w:val="Heading2"/>
-    <w:uiPriority w:val="9"/>
-    <w:rsid w:val="000B359C"/>
-    <w:rPr>
-      <w:rFonts w:asciiTheme="majorHAnsi" w:eastAsiaTheme="majorEastAsia" w:hAnsiTheme="majorHAnsi" w:cstheme="majorBidi"/>
-      <w:b/>
-      <w:bCs/>
-      <w:color w:val="4F81BD" w:themeColor="accent1"/>
-      <w:sz w:val="26"/>
-      <w:szCs w:val="26"/>
-      <w:lang w:val="nl-NL"/>
-    </w:rPr>
-  </w:style>
-  <w:style w:type="paragraph" w:styleId="Title">
-    <w:name w:val="Title"/>
-    <w:basedOn w:val="Normal"/>
-    <w:next w:val="Normal"/>
-    <w:link w:val="TitleChar"/>
-    <w:uiPriority w:val="10"/>
-    <w:qFormat/>
-    <w:rsid w:val="000B359C"/>
-    <w:pPr>
-      <w:pBdr>
-        <w:bottom w:val="single" w:sz="8" w:space="4" w:color="4F81BD" w:themeColor="accent1"/>
-      </w:pBdr>
-      <w:spacing w:after="300"/>
-      <w:contextualSpacing/>
-    </w:pPr>
-    <w:rPr>
-      <w:rFonts w:asciiTheme="majorHAnsi" w:eastAsiaTheme="majorEastAsia" w:hAnsiTheme="majorHAnsi" w:cstheme="majorBidi"/>
-      <w:color w:val="17365D" w:themeColor="text2" w:themeShade="BF"/>
-      <w:spacing w:val="5"/>
-      <w:kern w:val="28"/>
-      <w:sz w:val="52"/>
-      <w:szCs w:val="52"/>
-    </w:rPr>
-  </w:style>
-  <w:style w:type="character" w:customStyle="1" w:styleId="TitleChar">
-    <w:name w:val="Title Char"/>
-    <w:basedOn w:val="DefaultParagraphFont"/>
-    <w:link w:val="Title"/>
-    <w:uiPriority w:val="10"/>
-    <w:rsid w:val="000B359C"/>
-    <w:rPr>
-      <w:rFonts w:asciiTheme="majorHAnsi" w:eastAsiaTheme="majorEastAsia" w:hAnsiTheme="majorHAnsi" w:cstheme="majorBidi"/>
-      <w:color w:val="17365D" w:themeColor="text2" w:themeShade="BF"/>
-      <w:spacing w:val="5"/>
-      <w:kern w:val="28"/>
-      <w:sz w:val="52"/>
-      <w:szCs w:val="52"/>
-      <w:lang w:val="nl-NL"/>
-    </w:rPr>
-  </w:style>
-  <w:style w:type="paragraph" w:styleId="TOCHeading">
-    <w:name w:val="TOC Heading"/>
-    <w:basedOn w:val="Heading1"/>
-    <w:next w:val="Normal"/>
-    <w:uiPriority w:val="39"/>
-    <w:unhideWhenUsed/>
-    <w:qFormat/>
-    <w:rsid w:val="00E11DEB"/>
-    <w:pPr>
-      <w:spacing w:line="276" w:lineRule="auto"/>
-      <w:outlineLvl w:val="9"/>
-    </w:pPr>
-    <w:rPr>
-      <w:color w:val="365F91" w:themeColor="accent1" w:themeShade="BF"/>
-      <w:sz w:val="28"/>
-      <w:szCs w:val="28"/>
-      <w:lang w:val="en-US"/>
-    </w:rPr>
-  </w:style>
-  <w:style w:type="paragraph" w:styleId="TOC1">
-    <w:name w:val="toc 1"/>
-    <w:basedOn w:val="Normal"/>
-    <w:next w:val="Normal"/>
-    <w:autoRedefine/>
-    <w:uiPriority w:val="39"/>
-    <w:unhideWhenUsed/>
-    <w:rsid w:val="00E11DEB"/>
-    <w:pPr>
-      <w:spacing w:before="120"/>
-    </w:pPr>
-    <w:rPr>
-      <w:b/>
-      <w:caps/>
-      <w:sz w:val="22"/>
-      <w:szCs w:val="22"/>
-    </w:rPr>
-  </w:style>
-  <w:style w:type="paragraph" w:styleId="TOC2">
-    <w:name w:val="toc 2"/>
-    <w:basedOn w:val="Normal"/>
-    <w:next w:val="Normal"/>
-    <w:autoRedefine/>
-    <w:uiPriority w:val="39"/>
-    <w:unhideWhenUsed/>
-    <w:rsid w:val="00E11DEB"/>
-    <w:pPr>
-      <w:ind w:left="240"/>
-    </w:pPr>
-    <w:rPr>
-      <w:smallCaps/>
-      <w:sz w:val="22"/>
-      <w:szCs w:val="22"/>
-    </w:rPr>
-  </w:style>
-  <w:style w:type="paragraph" w:styleId="TOC3">
-    <w:name w:val="toc 3"/>
-    <w:basedOn w:val="Normal"/>
-    <w:next w:val="Normal"/>
-    <w:autoRedefine/>
-    <w:uiPriority w:val="39"/>
-    <w:semiHidden/>
-    <w:unhideWhenUsed/>
-    <w:rsid w:val="00E11DEB"/>
-    <w:pPr>
-      <w:ind w:left="480"/>
-    </w:pPr>
-    <w:rPr>
-      <w:i/>
-      <w:sz w:val="22"/>
-      <w:szCs w:val="22"/>
-    </w:rPr>
-  </w:style>
-  <w:style w:type="paragraph" w:styleId="TOC4">
-    <w:name w:val="toc 4"/>
-    <w:basedOn w:val="Normal"/>
-    <w:next w:val="Normal"/>
-    <w:autoRedefine/>
-    <w:uiPriority w:val="39"/>
-    <w:semiHidden/>
-    <w:unhideWhenUsed/>
-    <w:rsid w:val="00E11DEB"/>
-    <w:pPr>
-      <w:ind w:left="720"/>
-    </w:pPr>
-    <w:rPr>
-      <w:sz w:val="18"/>
-      <w:szCs w:val="18"/>
-    </w:rPr>
-  </w:style>
-  <w:style w:type="paragraph" w:styleId="TOC5">
-    <w:name w:val="toc 5"/>
-    <w:basedOn w:val="Normal"/>
-    <w:next w:val="Normal"/>
-    <w:autoRedefine/>
-    <w:uiPriority w:val="39"/>
-    <w:semiHidden/>
-    <w:unhideWhenUsed/>
-    <w:rsid w:val="00E11DEB"/>
-    <w:pPr>
-      <w:ind w:left="960"/>
-    </w:pPr>
-    <w:rPr>
-      <w:sz w:val="18"/>
-      <w:szCs w:val="18"/>
-    </w:rPr>
-  </w:style>
-  <w:style w:type="paragraph" w:styleId="TOC6">
-    <w:name w:val="toc 6"/>
-    <w:basedOn w:val="Normal"/>
-    <w:next w:val="Normal"/>
-    <w:autoRedefine/>
-    <w:uiPriority w:val="39"/>
-    <w:semiHidden/>
-    <w:unhideWhenUsed/>
-    <w:rsid w:val="00E11DEB"/>
-    <w:pPr>
-      <w:ind w:left="1200"/>
-    </w:pPr>
-    <w:rPr>
-      <w:sz w:val="18"/>
-      <w:szCs w:val="18"/>
-    </w:rPr>
-  </w:style>
-  <w:style w:type="paragraph" w:styleId="TOC7">
-    <w:name w:val="toc 7"/>
-    <w:basedOn w:val="Normal"/>
-    <w:next w:val="Normal"/>
-    <w:autoRedefine/>
-    <w:uiPriority w:val="39"/>
-    <w:semiHidden/>
-    <w:unhideWhenUsed/>
-    <w:rsid w:val="00E11DEB"/>
-    <w:pPr>
-      <w:ind w:left="1440"/>
-    </w:pPr>
-    <w:rPr>
-      <w:sz w:val="18"/>
-      <w:szCs w:val="18"/>
-    </w:rPr>
-  </w:style>
-  <w:style w:type="paragraph" w:styleId="TOC8">
-    <w:name w:val="toc 8"/>
-    <w:basedOn w:val="Normal"/>
-    <w:next w:val="Normal"/>
-    <w:autoRedefine/>
-    <w:uiPriority w:val="39"/>
-    <w:semiHidden/>
-    <w:unhideWhenUsed/>
-    <w:rsid w:val="00E11DEB"/>
-    <w:pPr>
-      <w:ind w:left="1680"/>
-    </w:pPr>
-    <w:rPr>
-      <w:sz w:val="18"/>
-      <w:szCs w:val="18"/>
-    </w:rPr>
-  </w:style>
-  <w:style w:type="paragraph" w:styleId="TOC9">
-    <w:name w:val="toc 9"/>
-    <w:basedOn w:val="Normal"/>
-    <w:next w:val="Normal"/>
-    <w:autoRedefine/>
-    <w:uiPriority w:val="39"/>
-    <w:semiHidden/>
-    <w:unhideWhenUsed/>
-    <w:rsid w:val="00E11DEB"/>
-    <w:pPr>
-      <w:ind w:left="1920"/>
-    </w:pPr>
-    <w:rPr>
-      <w:sz w:val="18"/>
-      <w:szCs w:val="18"/>
-    </w:rPr>
-  </w:style>
-</w:styles>
-</file>
-
-<file path=word/stylesWithEffects.xml><?xml version="1.0" encoding="utf-8"?>
-<w:styles xmlns:wpc="http://schemas.microsoft.com/office/word/2010/wordprocessingCanvas" xmlns:mo="http://schemas.microsoft.com/office/mac/office/2008/main" xmlns:mc="http://schemas.openxmlformats.org/markup-compatibility/2006" xmlns:mv="urn:schemas-microsoft-com:mac:vml" xmlns:o="urn:schemas-microsoft-com:office:office" xmlns:r="http://schemas.openxmlformats.org/officeDocument/2006/relationships" xmlns:m="http://schemas.openxmlformats.org/officeDocument/2006/math" xmlns:v="urn:schemas-microsoft-com:vml" xmlns:wp14="http://schemas.microsoft.com/office/word/2010/wordprocessingDrawing" xmlns:wp="http://schemas.openxmlformats.org/drawingml/2006/wordprocessingDrawing" xmlns:w10="urn:schemas-microsoft-com:office:word" xmlns:w="http://schemas.openxmlformats.org/wordprocessingml/2006/main" xmlns:w14="http://schemas.microsoft.com/office/word/2010/wordml" xmlns:wpg="http://schemas.microsoft.com/office/word/2010/wordprocessingGroup" xmlns:wpi="http://schemas.microsoft.com/office/word/2010/wordprocessingInk" xmlns:wne="http://schemas.microsoft.com/office/word/2006/wordml" xmlns:wps="http://schemas.microsoft.com/office/word/2010/wordprocessingShape" mc:Ignorable="w14 wp14">
-  <w:docDefaults>
-    <w:rPrDefault>
-      <w:rPr>
-        <w:rFonts w:asciiTheme="minorHAnsi" w:eastAsiaTheme="minorEastAsia" w:hAnsiTheme="minorHAnsi" w:cstheme="minorBidi"/>
-        <w:sz w:val="24"/>
-        <w:szCs w:val="24"/>
-        <w:lang w:val="en-US" w:eastAsia="en-US" w:bidi="ar-SA"/>
-      </w:rPr>
-    </w:rPrDefault>
-    <w:pPrDefault/>
-  </w:docDefaults>
-  <w:latentStyles w:defLockedState="0" w:defUIPriority="99" w:defSemiHidden="1" w:defUnhideWhenUsed="1" w:defQFormat="0" w:count="276">
-    <w:lsdException w:name="Normal" w:semiHidden="0" w:uiPriority="0" w:unhideWhenUsed="0" w:qFormat="1"/>
-    <w:lsdException w:name="heading 1" w:semiHidden="0" w:uiPriority="9" w:unhideWhenUsed="0" w:qFormat="1"/>
-    <w:lsdException w:name="heading 2" w:uiPriority="9" w:qFormat="1"/>
-    <w:lsdException w:name="heading 3" w:uiPriority="9" w:qFormat="1"/>
-    <w:lsdException w:name="heading 4" w:uiPriority="9" w:qFormat="1"/>
-    <w:lsdException w:name="heading 5" w:uiPriority="9" w:qFormat="1"/>
-    <w:lsdException w:name="heading 6" w:uiPriority="9" w:qFormat="1"/>
-    <w:lsdException w:name="heading 7" w:uiPriority="9" w:qFormat="1"/>
-    <w:lsdException w:name="heading 8" w:uiPriority="9" w:qFormat="1"/>
-    <w:lsdException w:name="heading 9" w:uiPriority="9" w:qFormat="1"/>
-    <w:lsdException w:name="toc 1" w:uiPriority="39"/>
-    <w:lsdException w:name="toc 2" w:uiPriority="39"/>
-    <w:lsdException w:name="toc 3" w:uiPriority="39"/>
-    <w:lsdException w:name="toc 4" w:uiPriority="39"/>
-    <w:lsdException w:name="toc 5" w:uiPriority="39"/>
-    <w:lsdException w:name="toc 6" w:uiPriority="39"/>
-    <w:lsdException w:name="toc 7" w:uiPriority="39"/>
-    <w:lsdException w:name="toc 8" w:uiPriority="39"/>
-    <w:lsdException w:name="toc 9" w:uiPriority="39"/>
-    <w:lsdException w:name="caption" w:uiPriority="35" w:qFormat="1"/>
-    <w:lsdException w:name="Title" w:semiHidden="0" w:uiPriority="10" w:unhideWhenUsed="0" w:qFormat="1"/>
-    <w:lsdException w:name="Default Paragraph Font" w:uiPriority="1"/>
-    <w:lsdException w:name="Subtitle" w:semiHidden="0" w:uiPriority="11" w:unhideWhenUsed="0" w:qFormat="1"/>
-    <w:lsdException w:name="Strong" w:semiHidden="0" w:uiPriority="22" w:unhideWhenUsed="0" w:qFormat="1"/>
-    <w:lsdException w:name="Emphasis" w:semiHidden="0" w:uiPriority="20" w:unhideWhenUsed="0" w:qFormat="1"/>
-    <w:lsdException w:name="Table Grid" w:semiHidden="0" w:uiPriority="59" w:unhideWhenUsed="0"/>
-    <w:lsdException w:name="Placeholder Text" w:unhideWhenUsed="0"/>
-    <w:lsdException w:name="No Spacing" w:semiHidden="0" w:uiPriority="1" w:unhideWhenUsed="0" w:qFormat="1"/>
-    <w:lsdException w:name="Light Shading" w:semiHidden="0" w:uiPriority="60" w:unhideWhenUsed="0"/>
-    <w:lsdException w:name="Light List" w:semiHidden="0" w:uiPriority="61" w:unhideWhenUsed="0"/>
-    <w:lsdException w:name="Light Grid" w:semiHidden="0" w:uiPriority="62" w:unhideWhenUsed="0"/>
-    <w:lsdException w:name="Medium Shading 1" w:semiHidden="0" w:uiPriority="63" w:unhideWhenUsed="0"/>
-    <w:lsdException w:name="Medium Shading 2" w:semiHidden="0" w:uiPriority="64" w:unhideWhenUsed="0"/>
-    <w:lsdException w:name="Medium List 1" w:semiHidden="0" w:uiPriority="65" w:unhideWhenUsed="0"/>
-    <w:lsdException w:name="Medium List 2" w:semiHidden="0" w:uiPriority="66" w:unhideWhenUsed="0"/>
-    <w:lsdException w:name="Medium Grid 1" w:semiHidden="0" w:uiPriority="67" w:unhideWhenUsed="0"/>
-    <w:lsdException w:name="Medium Grid 2" w:semiHidden="0" w:uiPriority="68" w:unhideWhenUsed="0"/>
-    <w:lsdException w:name="Medium Grid 3" w:semiHidden="0" w:uiPriority="69" w:unhideWhenUsed="0"/>
-    <w:lsdException w:name="Dark List" w:semiHidden="0" w:uiPriority="70" w:unhideWhenUsed="0"/>
-    <w:lsdException w:name="Colorful Shading" w:semiHidden="0" w:uiPriority="71" w:unhideWhenUsed="0"/>
-    <w:lsdException w:name="Colorful List" w:semiHidden="0" w:uiPriority="72" w:unhideWhenUsed="0"/>
-    <w:lsdException w:name="Colorful Grid" w:semiHidden="0" w:uiPriority="73" w:unhideWhenUsed="0"/>
-    <w:lsdException w:name="Light Shading Accent 1" w:semiHidden="0" w:uiPriority="60" w:unhideWhenUsed="0"/>
-    <w:lsdException w:name="Light List Accent 1" w:semiHidden="0" w:uiPriority="61" w:unhideWhenUsed="0"/>
-    <w:lsdException w:name="Light Grid Accent 1" w:semiHidden="0" w:uiPriority="62" w:unhideWhenUsed="0"/>
-    <w:lsdException w:name="Medium Shading 1 Accent 1" w:semiHidden="0" w:uiPriority="63" w:unhideWhenUsed="0"/>
-    <w:lsdException w:name="Medium Shading 2 Accent 1" w:semiHidden="0" w:uiPriority="64" w:unhideWhenUsed="0"/>
-    <w:lsdException w:name="Medium List 1 Accent 1" w:semiHidden="0" w:uiPriority="65" w:unhideWhenUsed="0"/>
-    <w:lsdException w:name="Revision" w:unhideWhenUsed="0"/>
-    <w:lsdException w:name="List Paragraph" w:semiHidden="0" w:uiPriority="34" w:unhideWhenUsed="0" w:qFormat="1"/>
-    <w:lsdException w:name="Quote" w:semiHidden="0" w:uiPriority="29" w:unhideWhenUsed="0" w:qFormat="1"/>
-    <w:lsdException w:name="Intense Quote" w:semiHidden="0" w:uiPriority="30" w:unhideWhenUsed="0" w:qFormat="1"/>
-    <w:lsdException w:name="Medium List 2 Accent 1" w:semiHidden="0" w:uiPriority="66" w:unhideWhenUsed="0"/>
-    <w:lsdException w:name="Medium Grid 1 Accent 1" w:semiHidden="0" w:uiPriority="67" w:unhideWhenUsed="0"/>
-    <w:lsdException w:name="Medium Grid 2 Accent 1" w:semiHidden="0" w:uiPriority="68" w:unhideWhenUsed="0"/>
-    <w:lsdException w:name="Medium Grid 3 Accent 1" w:semiHidden="0" w:uiPriority="69" w:unhideWhenUsed="0"/>
-    <w:lsdException w:name="Dark List Accent 1" w:semiHidden="0" w:uiPriority="70" w:unhideWhenUsed="0"/>
-    <w:lsdException w:name="Colorful Shading Accent 1" w:semiHidden="0" w:uiPriority="71" w:unhideWhenUsed="0"/>
-    <w:lsdException w:name="Colorful List Accent 1" w:semiHidden="0" w:uiPriority="72" w:unhideWhenUsed="0"/>
-    <w:lsdException w:name="Colorful Grid Accent 1" w:semiHidden="0" w:uiPriority="73" w:unhideWhenUsed="0"/>
-    <w:lsdException w:name="Light Shading Accent 2" w:semiHidden="0" w:uiPriority="60" w:unhideWhenUsed="0"/>
-    <w:lsdException w:name="Light List Accent 2" w:semiHidden="0" w:uiPriority="61" w:unhideWhenUsed="0"/>
-    <w:lsdException w:name="Light Grid Accent 2" w:semiHidden="0" w:uiPriority="62" w:unhideWhenUsed="0"/>
-    <w:lsdException w:name="Medium Shading 1 Accent 2" w:semiHidden="0" w:uiPriority="63" w:unhideWhenUsed="0"/>
-    <w:lsdException w:name="Medium Shading 2 Accent 2" w:semiHidden="0" w:uiPriority="64" w:unhideWhenUsed="0"/>
-    <w:lsdException w:name="Medium List 1 Accent 2" w:semiHidden="0" w:uiPriority="65" w:unhideWhenUsed="0"/>
-    <w:lsdException w:name="Medium List 2 Accent 2" w:semiHidden="0" w:uiPriority="66" w:unhideWhenUsed="0"/>
-    <w:lsdException w:name="Medium Grid 1 Accent 2" w:semiHidden="0" w:uiPriority="67" w:unhideWhenUsed="0"/>
-    <w:lsdException w:name="Medium Grid 2 Accent 2" w:semiHidden="0" w:uiPriority="68" w:unhideWhenUsed="0"/>
-    <w:lsdException w:name="Medium Grid 3 Accent 2" w:semiHidden="0" w:uiPriority="69" w:unhideWhenUsed="0"/>
-    <w:lsdException w:name="Dark List Accent 2" w:semiHidden="0" w:uiPriority="70" w:unhideWhenUsed="0"/>
-    <w:lsdException w:name="Colorful Shading Accent 2" w:semiHidden="0" w:uiPriority="71" w:unhideWhenUsed="0"/>
-    <w:lsdException w:name="Colorful List Accent 2" w:semiHidden="0" w:uiPriority="72" w:unhideWhenUsed="0"/>
-    <w:lsdException w:name="Colorful Grid Accent 2" w:semiHidden="0" w:uiPriority="73" w:unhideWhenUsed="0"/>
-    <w:lsdException w:name="Light Shading Accent 3" w:semiHidden="0" w:uiPriority="60" w:unhideWhenUsed="0"/>
-    <w:lsdException w:name="Light List Accent 3" w:semiHidden="0" w:uiPriority="61" w:unhideWhenUsed="0"/>
-    <w:lsdException w:name="Light Grid Accent 3" w:semiHidden="0" w:uiPriority="62" w:unhideWhenUsed="0"/>
-    <w:lsdException w:name="Medium Shading 1 Accent 3" w:semiHidden="0" w:uiPriority="63" w:unhideWhenUsed="0"/>
-    <w:lsdException w:name="Medium Shading 2 Accent 3" w:semiHidden="0" w:uiPriority="64" w:unhideWhenUsed="0"/>
-    <w:lsdException w:name="Medium List 1 Accent 3" w:semiHidden="0" w:uiPriority="65" w:unhideWhenUsed="0"/>
-    <w:lsdException w:name="Medium List 2 Accent 3" w:semiHidden="0" w:uiPriority="66" w:unhideWhenUsed="0"/>
-    <w:lsdException w:name="Medium Grid 1 Accent 3" w:semiHidden="0" w:uiPriority="67" w:unhideWhenUsed="0"/>
-    <w:lsdException w:name="Medium Grid 2 Accent 3" w:semiHidden="0" w:uiPriority="68" w:unhideWhenUsed="0"/>
-    <w:lsdException w:name="Medium Grid 3 Accent 3" w:semiHidden="0" w:uiPriority="69" w:unhideWhenUsed="0"/>
-    <w:lsdException w:name="Dark List Accent 3" w:semiHidden="0" w:uiPriority="70" w:unhideWhenUsed="0"/>
-    <w:lsdException w:name="Colorful Shading Accent 3" w:semiHidden="0" w:uiPriority="71" w:unhideWhenUsed="0"/>
-    <w:lsdException w:name="Colorful List Accent 3" w:semiHidden="0" w:uiPriority="72" w:unhideWhenUsed="0"/>
-    <w:lsdException w:name="Colorful Grid Accent 3" w:semiHidden="0" w:uiPriority="73" w:unhideWhenUsed="0"/>
-    <w:lsdException w:name="Light Shading Accent 4" w:semiHidden="0" w:uiPriority="60" w:unhideWhenUsed="0"/>
-    <w:lsdException w:name="Light List Accent 4" w:semiHidden="0" w:uiPriority="61" w:unhideWhenUsed="0"/>
-    <w:lsdException w:name="Light Grid Accent 4" w:semiHidden="0" w:uiPriority="62" w:unhideWhenUsed="0"/>
-    <w:lsdException w:name="Medium Shading 1 Accent 4" w:semiHidden="0" w:uiPriority="63" w:unhideWhenUsed="0"/>
-    <w:lsdException w:name="Medium Shading 2 Accent 4" w:semiHidden="0" w:uiPriority="64" w:unhideWhenUsed="0"/>
-    <w:lsdException w:name="Medium List 1 Accent 4" w:semiHidden="0" w:uiPriority="65" w:unhideWhenUsed="0"/>
-    <w:lsdException w:name="Medium List 2 Accent 4" w:semiHidden="0" w:uiPriority="66" w:unhideWhenUsed="0"/>
-    <w:lsdException w:name="Medium Grid 1 Accent 4" w:semiHidden="0" w:uiPriority="67" w:unhideWhenUsed="0"/>
-    <w:lsdException w:name="Medium Grid 2 Accent 4" w:semiHidden="0" w:uiPriority="68" w:unhideWhenUsed="0"/>
-    <w:lsdException w:name="Medium Grid 3 Accent 4" w:semiHidden="0" w:uiPriority="69" w:unhideWhenUsed="0"/>
-    <w:lsdException w:name="Dark List Accent 4" w:semiHidden="0" w:uiPriority="70" w:unhideWhenUsed="0"/>
-    <w:lsdException w:name="Colorful Shading Accent 4" w:semiHidden="0" w:uiPriority="71" w:unhideWhenUsed="0"/>
-    <w:lsdException w:name="Colorful List Accent 4" w:semiHidden="0" w:uiPriority="72" w:unhideWhenUsed="0"/>
-    <w:lsdException w:name="Colorful Grid Accent 4" w:semiHidden="0" w:uiPriority="73" w:unhideWhenUsed="0"/>
-    <w:lsdException w:name="Light Shading Accent 5" w:semiHidden="0" w:uiPriority="60" w:unhideWhenUsed="0"/>
-    <w:lsdException w:name="Light List Accent 5" w:semiHidden="0" w:uiPriority="61" w:unhideWhenUsed="0"/>
-    <w:lsdException w:name="Light Grid Accent 5" w:semiHidden="0" w:uiPriority="62" w:unhideWhenUsed="0"/>
-    <w:lsdException w:name="Medium Shading 1 Accent 5" w:semiHidden="0" w:uiPriority="63" w:unhideWhenUsed="0"/>
-    <w:lsdException w:name="Medium Shading 2 Accent 5" w:semiHidden="0" w:uiPriority="64" w:unhideWhenUsed="0"/>
-    <w:lsdException w:name="Medium List 1 Accent 5" w:semiHidden="0" w:uiPriority="65" w:unhideWhenUsed="0"/>
-    <w:lsdException w:name="Medium List 2 Accent 5" w:semiHidden="0" w:uiPriority="66" w:unhideWhenUsed="0"/>
-    <w:lsdException w:name="Medium Grid 1 Accent 5" w:semiHidden="0" w:uiPriority="67" w:unhideWhenUsed="0"/>
-    <w:lsdException w:name="Medium Grid 2 Accent 5" w:semiHidden="0" w:uiPriority="68" w:unhideWhenUsed="0"/>
-    <w:lsdException w:name="Medium Grid 3 Accent 5" w:semiHidden="0" w:uiPriority="69" w:unhideWhenUsed="0"/>
-    <w:lsdException w:name="Dark List Accent 5" w:semiHidden="0" w:uiPriority="70" w:unhideWhenUsed="0"/>
-    <w:lsdException w:name="Colorful Shading Accent 5" w:semiHidden="0" w:uiPriority="71" w:unhideWhenUsed="0"/>
-    <w:lsdException w:name="Colorful List Accent 5" w:semiHidden="0" w:uiPriority="72" w:unhideWhenUsed="0"/>
-    <w:lsdException w:name="Colorful Grid Accent 5" w:semiHidden="0" w:uiPriority="73" w:unhideWhenUsed="0"/>
-    <w:lsdException w:name="Light Shading Accent 6" w:semiHidden="0" w:uiPriority="60" w:unhideWhenUsed="0"/>
-    <w:lsdException w:name="Light List Accent 6" w:semiHidden="0" w:uiPriority="61" w:unhideWhenUsed="0"/>
-    <w:lsdException w:name="Light Grid Accent 6" w:semiHidden="0" w:uiPriority="62" w:unhideWhenUsed="0"/>
-    <w:lsdException w:name="Medium Shading 1 Accent 6" w:semiHidden="0" w:uiPriority="63" w:unhideWhenUsed="0"/>
-    <w:lsdException w:name="Medium Shading 2 Accent 6" w:semiHidden="0" w:uiPriority="64" w:unhideWhenUsed="0"/>
-    <w:lsdException w:name="Medium List 1 Accent 6" w:semiHidden="0" w:uiPriority="65" w:unhideWhenUsed="0"/>
-    <w:lsdException w:name="Medium List 2 Accent 6" w:semiHidden="0" w:uiPriority="66" w:unhideWhenUsed="0"/>
-    <w:lsdException w:name="Medium Grid 1 Accent 6" w:semiHidden="0" w:uiPriority="67" w:unhideWhenUsed="0"/>
-    <w:lsdException w:name="Medium Grid 2 Accent 6" w:semiHidden="0" w:uiPriority="68" w:unhideWhenUsed="0"/>
-    <w:lsdException w:name="Medium Grid 3 Accent 6" w:semiHidden="0" w:uiPriority="69" w:unhideWhenUsed="0"/>
-    <w:lsdException w:name="Dark List Accent 6" w:semiHidden="0" w:uiPriority="70" w:unhideWhenUsed="0"/>
-    <w:lsdException w:name="Colorful Shading Accent 6" w:semiHidden="0" w:uiPriority="71" w:unhideWhenUsed="0"/>
-    <w:lsdException w:name="Colorful List Accent 6" w:semiHidden="0" w:uiPriority="72" w:unhideWhenUsed="0"/>
-    <w:lsdException w:name="Colorful Grid Accent 6" w:semiHidden="0" w:uiPriority="73" w:unhideWhenUsed="0"/>
-    <w:lsdException w:name="Subtle Emphasis" w:semiHidden="0" w:uiPriority="19" w:unhideWhenUsed="0" w:qFormat="1"/>
-    <w:lsdException w:name="Intense Emphasis" w:semiHidden="0" w:uiPriority="21" w:unhideWhenUsed="0" w:qFormat="1"/>
-    <w:lsdException w:name="Subtle Reference" w:semiHidden="0" w:uiPriority="31" w:unhideWhenUsed="0" w:qFormat="1"/>
-    <w:lsdException w:name="Intense Reference" w:semiHidden="0" w:uiPriority="32" w:unhideWhenUsed="0" w:qFormat="1"/>
-    <w:lsdException w:name="Book Title" w:semiHidden="0" w:uiPriority="33" w:unhideWhenUsed="0" w:qFormat="1"/>
-    <w:lsdException w:name="Bibliography" w:uiPriority="37"/>
-    <w:lsdException w:name="TOC Heading" w:uiPriority="39" w:qFormat="1"/>
+  <w:latentStyles w:defLockedState="0" w:defUIPriority="99" w:defSemiHidden="0" w:defUnhideWhenUsed="0" w:defQFormat="0" w:count="371">
+    <w:lsdException w:name="Normal" w:uiPriority="0" w:qFormat="1"/>
+    <w:lsdException w:name="heading 1" w:uiPriority="9" w:qFormat="1"/>
+    <w:lsdException w:name="heading 2" w:semiHidden="1" w:uiPriority="9" w:unhideWhenUsed="1" w:qFormat="1"/>
+    <w:lsdException w:name="heading 3" w:semiHidden="1" w:uiPriority="9" w:unhideWhenUsed="1" w:qFormat="1"/>
+    <w:lsdException w:name="heading 4" w:semiHidden="1" w:uiPriority="9" w:unhideWhenUsed="1" w:qFormat="1"/>
+    <w:lsdException w:name="heading 5" w:semiHidden="1" w:uiPriority="9" w:unhideWhenUsed="1" w:qFormat="1"/>
+    <w:lsdException w:name="heading 6" w:semiHidden="1" w:uiPriority="9" w:unhideWhenUsed="1" w:qFormat="1"/>
+    <w:lsdException w:name="heading 7" w:semiHidden="1" w:uiPriority="9" w:unhideWhenUsed="1" w:qFormat="1"/>
+    <w:lsdException w:name="heading 8" w:semiHidden="1" w:uiPriority="9" w:unhideWhenUsed="1" w:qFormat="1"/>
+    <w:lsdException w:name="heading 9" w:semiHidden="1" w:uiPriority="9" w:unhideWhenUsed="1" w:qFormat="1"/>
+    <w:lsdException w:name="index 1" w:semiHidden="1" w:unhideWhenUsed="1"/>
+    <w:lsdException w:name="index 2" w:semiHidden="1" w:unhideWhenUsed="1"/>
+    <w:lsdException w:name="index 3" w:semiHidden="1" w:unhideWhenUsed="1"/>
+    <w:lsdException w:name="index 4" w:semiHidden="1" w:unhideWhenUsed="1"/>
+    <w:lsdException w:name="index 5" w:semiHidden="1" w:unhideWhenUsed="1"/>
+    <w:lsdException w:name="index 6" w:semiHidden="1" w:unhideWhenUsed="1"/>
+    <w:lsdException w:name="index 7" w:semiHidden="1" w:unhideWhenUsed="1"/>
+    <w:lsdException w:name="index 8" w:semiHidden="1" w:unhideWhenUsed="1"/>
+    <w:lsdException w:name="index 9" w:semiHidden="1" w:unhideWhenUsed="1"/>
+    <w:lsdException w:name="toc 1" w:semiHidden="1" w:uiPriority="39" w:unhideWhenUsed="1"/>
+    <w:lsdException w:name="toc 2" w:semiHidden="1" w:uiPriority="39" w:unhideWhenUsed="1"/>
+    <w:lsdException w:name="toc 3" w:semiHidden="1" w:uiPriority="39" w:unhideWhenUsed="1"/>
+    <w:lsdException w:name="toc 4" w:semiHidden="1" w:uiPriority="39" w:unhideWhenUsed="1"/>
+    <w:lsdException w:name="toc 5" w:semiHidden="1" w:uiPriority="39" w:unhideWhenUsed="1"/>
+    <w:lsdException w:name="toc 6" w:semiHidden="1" w:uiPriority="39" w:unhideWhenUsed="1"/>
+    <w:lsdException w:name="toc 7" w:semiHidden="1" w:uiPriority="39" w:unhideWhenUsed="1"/>
+    <w:lsdException w:name="toc 8" w:semiHidden="1" w:uiPriority="39" w:unhideWhenUsed="1"/>
+    <w:lsdException w:name="toc 9" w:semiHidden="1" w:uiPriority="39" w:unhideWhenUsed="1"/>
+    <w:lsdException w:name="Normal Indent" w:semiHidden="1" w:unhideWhenUsed="1"/>
+    <w:lsdException w:name="footnote text" w:semiHidden="1" w:unhideWhenUsed="1"/>
+    <w:lsdException w:name="annotation text" w:semiHidden="1" w:unhideWhenUsed="1"/>
+    <w:lsdException w:name="header" w:semiHidden="1" w:unhideWhenUsed="1"/>
+    <w:lsdException w:name="footer" w:semiHidden="1" w:unhideWhenUsed="1"/>
+    <w:lsdException w:name="index heading" w:semiHidden="1" w:unhideWhenUsed="1"/>
+    <w:lsdException w:name="caption" w:semiHidden="1" w:uiPriority="35" w:unhideWhenUsed="1" w:qFormat="1"/>
+    <w:lsdException w:name="table of figures" w:semiHidden="1" w:unhideWhenUsed="1"/>
+    <w:lsdException w:name="envelope address" w:semiHidden="1" w:unhideWhenUsed="1"/>
+    <w:lsdException w:name="envelope return" w:semiHidden="1" w:unhideWhenUsed="1"/>
+    <w:lsdException w:name="footnote reference" w:semiHidden="1" w:unhideWhenUsed="1"/>
+    <w:lsdException w:name="annotation reference" w:semiHidden="1" w:unhideWhenUsed="1"/>
+    <w:lsdException w:name="line number" w:semiHidden="1" w:unhideWhenUsed="1"/>
+    <w:lsdException w:name="page number" w:semiHidden="1" w:unhideWhenUsed="1"/>
+    <w:lsdException w:name="endnote reference" w:semiHidden="1" w:unhideWhenUsed="1"/>
+    <w:lsdException w:name="endnote text" w:semiHidden="1" w:unhideWhenUsed="1"/>
+    <w:lsdException w:name="table of authorities" w:semiHidden="1" w:unhideWhenUsed="1"/>
+    <w:lsdException w:name="macro" w:semiHidden="1" w:unhideWhenUsed="1"/>
+    <w:lsdException w:name="toa heading" w:semiHidden="1" w:unhideWhenUsed="1"/>
+    <w:lsdException w:name="List" w:semiHidden="1" w:unhideWhenUsed="1"/>
+    <w:lsdException w:name="List Bullet" w:semiHidden="1" w:unhideWhenUsed="1"/>
+    <w:lsdException w:name="List Number" w:semiHidden="1" w:unhideWhenUsed="1"/>
+    <w:lsdException w:name="List 2" w:semiHidden="1" w:unhideWhenUsed="1"/>
+    <w:lsdException w:name="List 3" w:semiHidden="1" w:unhideWhenUsed="1"/>
+    <w:lsdException w:name="List 4" w:semiHidden="1" w:unhideWhenUsed="1"/>
+    <w:lsdException w:name="List 5" w:semiHidden="1" w:unhideWhenUsed="1"/>
+    <w:lsdException w:name="List Bullet 2" w:semiHidden="1" w:unhideWhenUsed="1"/>
+    <w:lsdException w:name="List Bullet 3" w:semiHidden="1" w:unhideWhenUsed="1"/>
+    <w:lsdException w:name="List Bullet 4" w:semiHidden="1" w:unhideWhenUsed="1"/>
+    <w:lsdException w:name="List Bullet 5" w:semiHidden="1" w:unhideWhenUsed="1"/>
+    <w:lsdException w:name="List Number 2" w:semiHidden="1" w:unhideWhenUsed="1"/>
+    <w:lsdException w:name="List Number 3" w:semiHidden="1" w:unhideWhenUsed="1"/>
+    <w:lsdException w:name="List Number 4" w:semiHidden="1" w:unhideWhenUsed="1"/>
+    <w:lsdException w:name="List Number 5" w:semiHidden="1" w:unhideWhenUsed="1"/>
+    <w:lsdException w:name="Title" w:uiPriority="10" w:qFormat="1"/>
+    <w:lsdException w:name="Closing" w:semiHidden="1" w:unhideWhenUsed="1"/>
+    <w:lsdException w:name="Signature" w:semiHidden="1" w:unhideWhenUsed="1"/>
+    <w:lsdException w:name="Default Paragraph Font" w:semiHidden="1" w:uiPriority="1" w:unhideWhenUsed="1"/>
+    <w:lsdException w:name="Body Text" w:semiHidden="1" w:unhideWhenUsed="1"/>
+    <w:lsdException w:name="Body Text Indent" w:semiHidden="1" w:unhideWhenUsed="1"/>
+    <w:lsdException w:name="List Continue" w:semiHidden="1" w:unhideWhenUsed="1"/>
+    <w:lsdException w:name="List Continue 2" w:semiHidden="1" w:unhideWhenUsed="1"/>
+    <w:lsdException w:name="List Continue 3" w:semiHidden="1" w:unhideWhenUsed="1"/>
+    <w:lsdException w:name="List Continue 4" w:semiHidden="1" w:unhideWhenUsed="1"/>
+    <w:lsdException w:name="List Continue 5" w:semiHidden="1" w:unhideWhenUsed="1"/>
+    <w:lsdException w:name="Message Header" w:semiHidden="1" w:unhideWhenUsed="1"/>
+    <w:lsdException w:name="Subtitle" w:uiPriority="11" w:qFormat="1"/>
+    <w:lsdException w:name="Salutation" w:semiHidden="1" w:unhideWhenUsed="1"/>
+    <w:lsdException w:name="Date" w:semiHidden="1" w:unhideWhenUsed="1"/>
+    <w:lsdException w:name="Body Text First Indent" w:semiHidden="1" w:unhideWhenUsed="1"/>
+    <w:lsdException w:name="Body Text First Indent 2" w:semiHidden="1" w:unhideWhenUsed="1"/>
+    <w:lsdException w:name="Note Heading" w:semiHidden="1" w:unhideWhenUsed="1"/>
+    <w:lsdException w:name="Body Text 2" w:semiHidden="1" w:unhideWhenUsed="1"/>
+    <w:lsdException w:name="Body Text 3" w:semiHidden="1" w:unhideWhenUsed="1"/>
+    <w:lsdException w:name="Body Text Indent 2" w:semiHidden="1" w:unhideWhenUsed="1"/>
+    <w:lsdException w:name="Body Text Indent 3" w:semiHidden="1" w:unhideWhenUsed="1"/>
+    <w:lsdException w:name="Block Text" w:semiHidden="1" w:unhideWhenUsed="1"/>
+    <w:lsdException w:name="Hyperlink" w:semiHidden="1" w:unhideWhenUsed="1"/>
+    <w:lsdException w:name="FollowedHyperlink" w:semiHidden="1" w:unhideWhenUsed="1"/>
+    <w:lsdException w:name="Strong" w:uiPriority="22" w:qFormat="1"/>
+    <w:lsdException w:name="Emphasis" w:uiPriority="20" w:qFormat="1"/>
+    <w:lsdException w:name="Document Map" w:semiHidden="1" w:unhideWhenUsed="1"/>
+    <w:lsdException w:name="Plain Text" w:semiHidden="1" w:unhideWhenUsed="1"/>
+    <w:lsdException w:name="E-mail Signature" w:semiHidden="1" w:unhideWhenUsed="1"/>
+    <w:lsdException w:name="HTML Top of Form" w:semiHidden="1" w:unhideWhenUsed="1"/>
+    <w:lsdException w:name="HTML Bottom of Form" w:semiHidden="1" w:unhideWhenUsed="1"/>
+    <w:lsdException w:name="Normal (Web)" w:semiHidden="1" w:unhideWhenUsed="1"/>
+    <w:lsdException w:name="HTML Acronym" w:semiHidden="1" w:unhideWhenUsed="1"/>
+    <w:lsdException w:name="HTML Address" w:semiHidden="1" w:unhideWhenUsed="1"/>
+    <w:lsdException w:name="HTML Cite" w:semiHidden="1" w:unhideWhenUsed="1"/>
+    <w:lsdException w:name="HTML Code" w:semiHidden="1" w:unhideWhenUsed="1"/>
+    <w:lsdException w:name="HTML Definition" w:semiHidden="1" w:unhideWhenUsed="1"/>
+    <w:lsdException w:name="HTML Keyboard" w:semiHidden="1" w:unhideWhenUsed="1"/>
+    <w:lsdException w:name="HTML Preformatted" w:semiHidden="1" w:unhideWhenUsed="1"/>
+    <w:lsdException w:name="HTML Sample" w:semiHidden="1" w:unhideWhenUsed="1"/>
+    <w:lsdException w:name="HTML Typewriter" w:semiHidden="1" w:unhideWhenUsed="1"/>
+    <w:lsdException w:name="HTML Variable" w:semiHidden="1" w:unhideWhenUsed="1"/>
+    <w:lsdException w:name="Normal Table" w:semiHidden="1" w:unhideWhenUsed="1"/>
+    <w:lsdException w:name="annotation subject" w:semiHidden="1" w:unhideWhenUsed="1"/>
+    <w:lsdException w:name="No List" w:semiHidden="1" w:unhideWhenUsed="1"/>
+    <w:lsdException w:name="Outline List 1" w:semiHidden="1" w:unhideWhenUsed="1"/>
+    <w:lsdException w:name="Outline List 2" w:semiHidden="1" w:unhideWhenUsed="1"/>
+    <w:lsdException w:name="Outline List 3" w:semiHidden="1" w:unhideWhenUsed="1"/>
+    <w:lsdException w:name="Table Simple 1" w:semiHidden="1" w:unhideWhenUsed="1"/>
+    <w:lsdException w:name="Table Simple 2" w:semiHidden="1" w:unhideWhenUsed="1"/>
+    <w:lsdException w:name="Table Simple 3" w:semiHidden="1" w:unhideWhenUsed="1"/>
+    <w:lsdException w:name="Table Classic 1" w:semiHidden="1" w:unhideWhenUsed="1"/>
+    <w:lsdException w:name="Table Classic 2" w:semiHidden="1" w:unhideWhenUsed="1"/>
+    <w:lsdException w:name="Table Classic 3" w:semiHidden="1" w:unhideWhenUsed="1"/>
+    <w:lsdException w:name="Table Classic 4" w:semiHidden="1" w:unhideWhenUsed="1"/>
+    <w:lsdException w:name="Table Colorful 1" w:semiHidden="1" w:unhideWhenUsed="1"/>
+    <w:lsdException w:name="Table Colorful 2" w:semiHidden="1" w:unhideWhenUsed="1"/>
+    <w:lsdException w:name="Table Colorful 3" w:semiHidden="1" w:unhideWhenUsed="1"/>
+    <w:lsdException w:name="Table Columns 1" w:semiHidden="1" w:unhideWhenUsed="1"/>
+    <w:lsdException w:name="Table Columns 2" w:semiHidden="1" w:unhideWhenUsed="1"/>
+    <w:lsdException w:name="Table Columns 3" w:semiHidden="1" w:unhideWhenUsed="1"/>
+    <w:lsdException w:name="Table Columns 4" w:semiHidden="1" w:unhideWhenUsed="1"/>
+    <w:lsdException w:name="Table Columns 5" w:semiHidden="1" w:unhideWhenUsed="1"/>
+    <w:lsdException w:name="Table Grid 1" w:semiHidden="1" w:unhideWhenUsed="1"/>
+    <w:lsdException w:name="Table Grid 2" w:semiHidden="1" w:unhideWhenUsed="1"/>
+    <w:lsdException w:name="Table Grid 3" w:semiHidden="1" w:unhideWhenUsed="1"/>
+    <w:lsdException w:name="Table Grid 4" w:semiHidden="1" w:unhideWhenUsed="1"/>
+    <w:lsdException w:name="Table Grid 5" w:semiHidden="1" w:unhideWhenUsed="1"/>
+    <w:lsdException w:name="Table Grid 6" w:semiHidden="1" w:unhideWhenUsed="1"/>
+    <w:lsdException w:name="Table Grid 7" w:semiHidden="1" w:unhideWhenUsed="1"/>
+    <w:lsdException w:name="Table Grid 8" w:semiHidden="1" w:unhideWhenUsed="1"/>
+    <w:lsdException w:name="Table List 1" w:semiHidden="1" w:unhideWhenUsed="1"/>
+    <w:lsdException w:name="Table List 2" w:semiHidden="1" w:unhideWhenUsed="1"/>
+    <w:lsdException w:name="Table List 3" w:semiHidden="1" w:unhideWhenUsed="1"/>
+    <w:lsdException w:name="Table List 4" w:semiHidden="1" w:unhideWhenUsed="1"/>
+    <w:lsdException w:name="Table List 5" w:semiHidden="1" w:unhideWhenUsed="1"/>
+    <w:lsdException w:name="Table List 6" w:semiHidden="1" w:unhideWhenUsed="1"/>
+    <w:lsdException w:name="Table List 7" w:semiHidden="1" w:unhideWhenUsed="1"/>
+    <w:lsdException w:name="Table List 8" w:semiHidden="1" w:unhideWhenUsed="1"/>
+    <w:lsdException w:name="Table 3D effects 1" w:semiHidden="1" w:unhideWhenUsed="1"/>
+    <w:lsdException w:name="Table 3D effects 2" w:semiHidden="1" w:unhideWhenUsed="1"/>
+    <w:lsdException w:name="Table 3D effects 3" w:semiHidden="1" w:unhideWhenUsed="1"/>
+    <w:lsdException w:name="Table Contemporary" w:semiHidden="1" w:unhideWhenUsed="1"/>
+    <w:lsdException w:name="Table Elegant" w:semiHidden="1" w:unhideWhenUsed="1"/>
+    <w:lsdException w:name="Table Professional" w:semiHidden="1" w:unhideWhenUsed="1"/>
+    <w:lsdException w:name="Table Subtle 1" w:semiHidden="1" w:unhideWhenUsed="1"/>
+    <w:lsdException w:name="Table Subtle 2" w:semiHidden="1" w:unhideWhenUsed="1"/>
+    <w:lsdException w:name="Table Web 1" w:semiHidden="1" w:unhideWhenUsed="1"/>
+    <w:lsdException w:name="Table Web 2" w:semiHidden="1" w:unhideWhenUsed="1"/>
+    <w:lsdException w:name="Table Web 3" w:semiHidden="1" w:unhideWhenUsed="1"/>
+    <w:lsdException w:name="Balloon Text" w:semiHidden="1" w:unhideWhenUsed="1"/>
+    <w:lsdException w:name="Table Grid" w:uiPriority="59"/>
+    <w:lsdException w:name="Table Theme" w:semiHidden="1" w:unhideWhenUsed="1"/>
+    <w:lsdException w:name="Placeholder Text" w:semiHidden="1"/>
+    <w:lsdException w:name="No Spacing" w:uiPriority="1" w:qFormat="1"/>
+    <w:lsdException w:name="Light Shading" w:uiPriority="60"/>
+    <w:lsdException w:name="Light List" w:uiPriority="61"/>
+    <w:lsdException w:name="Light Grid" w:uiPriority="62"/>
+    <w:lsdException w:name="Medium Shading 1" w:uiPriority="63"/>
+    <w:lsdException w:name="Medium Shading 2" w:uiPriority="64"/>
+    <w:lsdException w:name="Medium List 1" w:uiPriority="65"/>
+    <w:lsdException w:name="Medium List 2" w:uiPriority="66"/>
+    <w:lsdException w:name="Medium Grid 1" w:uiPriority="67"/>
+    <w:lsdException w:name="Medium Grid 2" w:uiPriority="68"/>
+    <w:lsdException w:name="Medium Grid 3" w:uiPriority="69"/>
+    <w:lsdException w:name="Dark List" w:uiPriority="70"/>
+    <w:lsdException w:name="Colorful Shading" w:uiPriority="71"/>
+    <w:lsdException w:name="Colorful List" w:uiPriority="72"/>
+    <w:lsdException w:name="Colorful Grid" w:uiPriority="73"/>
+    <w:lsdException w:name="Light Shading Accent 1" w:uiPriority="60"/>
+    <w:lsdException w:name="Light List Accent 1" w:uiPriority="61"/>
+    <w:lsdException w:name="Light Grid Accent 1" w:uiPriority="62"/>
+    <w:lsdException w:name="Medium Shading 1 Accent 1" w:uiPriority="63"/>
+    <w:lsdException w:name="Medium Shading 2 Accent 1" w:uiPriority="64"/>
+    <w:lsdException w:name="Medium List 1 Accent 1" w:uiPriority="65"/>
+    <w:lsdException w:name="Revision" w:semiHidden="1"/>
+    <w:lsdException w:name="List Paragraph" w:uiPriority="34" w:qFormat="1"/>
+    <w:lsdException w:name="Quote" w:uiPriority="29" w:qFormat="1"/>
+    <w:lsdException w:name="Intense Quote" w:uiPriority="30" w:qFormat="1"/>
+    <w:lsdException w:name="Medium List 2 Accent 1" w:uiPriority="66"/>
+    <w:lsdException w:name="Medium Grid 1 Accent 1" w:uiPriority="67"/>
+    <w:lsdException w:name="Medium Grid 2 Accent 1" w:uiPriority="68"/>
+    <w:lsdException w:name="Medium Grid 3 Accent 1" w:uiPriority="69"/>
+    <w:lsdException w:name="Dark List Accent 1" w:uiPriority="70"/>
+    <w:lsdException w:name="Colorful Shading Accent 1" w:uiPriority="71"/>
+    <w:lsdException w:name="Colorful List Accent 1" w:uiPriority="72"/>
+    <w:lsdException w:name="Colorful Grid Accent 1" w:uiPriority="73"/>
+    <w:lsdException w:name="Light Shading Accent 2" w:uiPriority="60"/>
+    <w:lsdException w:name="Light List Accent 2" w:uiPriority="61"/>
+    <w:lsdException w:name="Light Grid Accent 2" w:uiPriority="62"/>
+    <w:lsdException w:name="Medium Shading 1 Accent 2" w:uiPriority="63"/>
+    <w:lsdException w:name="Medium Shading 2 Accent 2" w:uiPriority="64"/>
+    <w:lsdException w:name="Medium List 1 Accent 2" w:uiPriority="65"/>
+    <w:lsdException w:name="Medium List 2 Accent 2" w:uiPriority="66"/>
+    <w:lsdException w:name="Medium Grid 1 Accent 2" w:uiPriority="67"/>
+    <w:lsdException w:name="Medium Grid 2 Accent 2" w:uiPriority="68"/>
+    <w:lsdException w:name="Medium Grid 3 Accent 2" w:uiPriority="69"/>
+    <w:lsdException w:name="Dark List Accent 2" w:uiPriority="70"/>
+    <w:lsdException w:name="Colorful Shading Accent 2" w:uiPriority="71"/>
+    <w:lsdException w:name="Colorful List Accent 2" w:uiPriority="72"/>
+    <w:lsdException w:name="Colorful Grid Accent 2" w:uiPriority="73"/>
+    <w:lsdException w:name="Light Shading Accent 3" w:uiPriority="60"/>
+    <w:lsdException w:name="Light List Accent 3" w:uiPriority="61"/>
+    <w:lsdException w:name="Light Grid Accent 3" w:uiPriority="62"/>
+    <w:lsdException w:name="Medium Shading 1 Accent 3" w:uiPriority="63"/>
+    <w:lsdException w:name="Medium Shading 2 Accent 3" w:uiPriority="64"/>
+    <w:lsdException w:name="Medium List 1 Accent 3" w:uiPriority="65"/>
+    <w:lsdException w:name="Medium List 2 Accent 3" w:uiPriority="66"/>
+    <w:lsdException w:name="Medium Grid 1 Accent 3" w:uiPriority="67"/>
+    <w:lsdException w:name="Medium Grid 2 Accent 3" w:uiPriority="68"/>
+    <w:lsdException w:name="Medium Grid 3 Accent 3" w:uiPriority="69"/>
+    <w:lsdException w:name="Dark List Accent 3" w:uiPriority="70"/>
+    <w:lsdException w:name="Colorful Shading Accent 3" w:uiPriority="71"/>
+    <w:lsdException w:name="Colorful List Accent 3" w:uiPriority="72"/>
+    <w:lsdException w:name="Colorful Grid Accent 3" w:uiPriority="73"/>
+    <w:lsdException w:name="Light Shading Accent 4" w:uiPriority="60"/>
+    <w:lsdException w:name="Light List Accent 4" w:uiPriority="61"/>
+    <w:lsdException w:name="Light Grid Accent 4" w:uiPriority="62"/>
+    <w:lsdException w:name="Medium Shading 1 Accent 4" w:uiPriority="63"/>
+    <w:lsdException w:name="Medium Shading 2 Accent 4" w:uiPriority="64"/>
+    <w:lsdException w:name="Medium List 1 Accent 4" w:uiPriority="65"/>
+    <w:lsdException w:name="Medium List 2 Accent 4" w:uiPriority="66"/>
+    <w:lsdException w:name="Medium Grid 1 Accent 4" w:uiPriority="67"/>
+    <w:lsdException w:name="Medium Grid 2 Accent 4" w:uiPriority="68"/>
+    <w:lsdException w:name="Medium Grid 3 Accent 4" w:uiPriority="69"/>
+    <w:lsdException w:name="Dark List Accent 4" w:uiPriority="70"/>
+    <w:lsdException w:name="Colorful Shading Accent 4" w:uiPriority="71"/>
+    <w:lsdException w:name="Colorful List Accent 4" w:uiPriority="72"/>
+    <w:lsdException w:name="Colorful Grid Accent 4" w:uiPriority="73"/>
+    <w:lsdException w:name="Light Shading Accent 5" w:uiPriority="60"/>
+    <w:lsdException w:name="Light List Accent 5" w:uiPriority="61"/>
+    <w:lsdException w:name="Light Grid Accent 5" w:uiPriority="62"/>
+    <w:lsdException w:name="Medium Shading 1 Accent 5" w:uiPriority="63"/>
+    <w:lsdException w:name="Medium Shading 2 Accent 5" w:uiPriority="64"/>
+    <w:lsdException w:name="Medium List 1 Accent 5" w:uiPriority="65"/>
+    <w:lsdException w:name="Medium List 2 Accent 5" w:uiPriority="66"/>
+    <w:lsdException w:name="Medium Grid 1 Accent 5" w:uiPriority="67"/>
+    <w:lsdException w:name="Medium Grid 2 Accent 5" w:uiPriority="68"/>
+    <w:lsdException w:name="Medium Grid 3 Accent 5" w:uiPriority="69"/>
+    <w:lsdException w:name="Dark List Accent 5" w:uiPriority="70"/>
+    <w:lsdException w:name="Colorful Shading Accent 5" w:uiPriority="71"/>
+    <w:lsdException w:name="Colorful List Accent 5" w:uiPriority="72"/>
+    <w:lsdException w:name="Colorful Grid Accent 5" w:uiPriority="73"/>
+    <w:lsdException w:name="Light Shading Accent 6" w:uiPriority="60"/>
+    <w:lsdException w:name="Light List Accent 6" w:uiPriority="61"/>
+    <w:lsdException w:name="Light Grid Accent 6" w:uiPriority="62"/>
+    <w:lsdException w:name="Medium Shading 1 Accent 6" w:uiPriority="63"/>
+    <w:lsdException w:name="Medium Shading 2 Accent 6" w:uiPriority="64"/>
+    <w:lsdException w:name="Medium List 1 Accent 6" w:uiPriority="65"/>
+    <w:lsdException w:name="Medium List 2 Accent 6" w:uiPriority="66"/>
+    <w:lsdException w:name="Medium Grid 1 Accent 6" w:uiPriority="67"/>
+    <w:lsdException w:name="Medium Grid 2 Accent 6" w:uiPriority="68"/>
+    <w:lsdException w:name="Medium Grid 3 Accent 6" w:uiPriority="69"/>
+    <w:lsdException w:name="Dark List Accent 6" w:uiPriority="70"/>
+    <w:lsdException w:name="Colorful Shading Accent 6" w:uiPriority="71"/>
+    <w:lsdException w:name="Colorful List Accent 6" w:uiPriority="72"/>
+    <w:lsdException w:name="Colorful Grid Accent 6" w:uiPriority="73"/>
+    <w:lsdException w:name="Subtle Emphasis" w:uiPriority="19" w:qFormat="1"/>
+    <w:lsdException w:name="Intense Emphasis" w:uiPriority="21" w:qFormat="1"/>
+    <w:lsdException w:name="Subtle Reference" w:uiPriority="31" w:qFormat="1"/>
+    <w:lsdException w:name="Intense Reference" w:uiPriority="32" w:qFormat="1"/>
+    <w:lsdException w:name="Book Title" w:uiPriority="33" w:qFormat="1"/>
+    <w:lsdException w:name="Bibliography" w:semiHidden="1" w:uiPriority="37" w:unhideWhenUsed="1"/>
+    <w:lsdException w:name="TOC Heading" w:semiHidden="1" w:uiPriority="39" w:unhideWhenUsed="1" w:qFormat="1"/>
+    <w:lsdException w:name="Grid Table 4" w:uiPriority="49"/>
+    <w:lsdException w:name="Grid Table 5 Dark" w:uiPriority="50"/>
+    <w:lsdException w:name="Grid Table 6 Colorful" w:uiPriority="51"/>
+    <w:lsdException w:name="Grid Table 7 Colorful" w:uiPriority="52"/>
+    <w:lsdException w:name="Grid Table 1 Light Accent 1" w:uiPriority="46"/>
+    <w:lsdException w:name="Grid Table 2 Accent 1" w:uiPriority="47"/>
+    <w:lsdException w:name="Grid Table 3 Accent 1" w:uiPriority="48"/>
+    <w:lsdException w:name="Grid Table 4 Accent 1" w:uiPriority="49"/>
+    <w:lsdException w:name="Grid Table 5 Dark Accent 1" w:uiPriority="50"/>
+    <w:lsdException w:name="Grid Table 6 Colorful Accent 1" w:uiPriority="51"/>
+    <w:lsdException w:name="Grid Table 7 Colorful Accent 1" w:uiPriority="52"/>
+    <w:lsdException w:name="Grid Table 1 Light Accent 2" w:uiPriority="46"/>
+    <w:lsdException w:name="Grid Table 2 Accent 2" w:uiPriority="47"/>
+    <w:lsdException w:name="Grid Table 3 Accent 2" w:uiPriority="48"/>
+    <w:lsdException w:name="Grid Table 4 Accent 2" w:uiPriority="49"/>
+    <w:lsdException w:name="Grid Table 5 Dark Accent 2" w:uiPriority="50"/>
+    <w:lsdException w:name="Grid Table 6 Colorful Accent 2" w:uiPriority="51"/>
+    <w:lsdException w:name="Grid Table 7 Colorful Accent 2" w:uiPriority="52"/>
+    <w:lsdException w:name="Grid Table 1 Light Accent 3" w:uiPriority="46"/>
+    <w:lsdException w:name="Grid Table 2 Accent 3" w:uiPriority="47"/>
+    <w:lsdException w:name="Grid Table 3 Accent 3" w:uiPriority="48"/>
+    <w:lsdException w:name="Grid Table 4 Accent 3" w:uiPriority="49"/>
+    <w:lsdException w:name="Grid Table 5 Dark Accent 3" w:uiPriority="50"/>
+    <w:lsdException w:name="Grid Table 6 Colorful Accent 3" w:uiPriority="51"/>
+    <w:lsdException w:name="Grid Table 7 Colorful Accent 3" w:uiPriority="52"/>
+    <w:lsdException w:name="Grid Table 1 Light Accent 4" w:uiPriority="46"/>
+    <w:lsdException w:name="Grid Table 2 Accent 4" w:uiPriority="47"/>
+    <w:lsdException w:name="Grid Table 3 Accent 4" w:uiPriority="48"/>
+    <w:lsdException w:name="Grid Table 4 Accent 4" w:uiPriority="49"/>
+    <w:lsdException w:name="Grid Table 5 Dark Accent 4" w:uiPriority="50"/>
+    <w:lsdException w:name="Grid Table 6 Colorful Accent 4" w:uiPriority="51"/>
+    <w:lsdException w:name="Grid Table 7 Colorful Accent 4" w:uiPriority="52"/>
+    <w:lsdException w:name="Grid Table 1 Light Accent 5" w:uiPriority="46"/>
+    <w:lsdException w:name="Grid Table 2 Accent 5" w:uiPriority="47"/>
+    <w:lsdException w:name="Grid Table 3 Accent 5" w:uiPriority="48"/>
+    <w:lsdException w:name="Grid Table 4 Accent 5" w:uiPriority="49"/>
+    <w:lsdException w:name="Grid Table 5 Dark Accent 5" w:uiPriority="50"/>
+    <w:lsdException w:name="Grid Table 6 Colorful Accent 5" w:uiPriority="51"/>
+    <w:lsdException w:name="Grid Table 7 Colorful Accent 5" w:uiPriority="52"/>
+    <w:lsdException w:name="Grid Table 1 Light Accent 6" w:uiPriority="46"/>
+    <w:lsdException w:name="Grid Table 2 Accent 6" w:uiPriority="47"/>
+    <w:lsdException w:name="Grid Table 3 Accent 6" w:uiPriority="48"/>
+    <w:lsdException w:name="Grid Table 4 Accent 6" w:uiPriority="49"/>
+    <w:lsdException w:name="Grid Table 5 Dark Accent 6" w:uiPriority="50"/>
+    <w:lsdException w:name="Grid Table 6 Colorful Accent 6" w:uiPriority="51"/>
+    <w:lsdException w:name="Grid Table 7 Colorful Accent 6" w:uiPriority="52"/>
+    <w:lsdException w:name="List Table 1 Light" w:uiPriority="46"/>
+    <w:lsdException w:name="List Table 2" w:uiPriority="47"/>
+    <w:lsdException w:name="List Table 3" w:uiPriority="48"/>
+    <w:lsdException w:name="List Table 4" w:uiPriority="49"/>
+    <w:lsdException w:name="List Table 5 Dark" w:uiPriority="50"/>
+    <w:lsdException w:name="List Table 6 Colorful" w:uiPriority="51"/>
+    <w:lsdException w:name="List Table 7 Colorful" w:uiPriority="52"/>
+    <w:lsdException w:name="List Table 1 Light Accent 1" w:uiPriority="46"/>
+    <w:lsdException w:name="List Table 2 Accent 1" w:uiPriority="47"/>
+    <w:lsdException w:name="List Table 3 Accent 1" w:uiPriority="48"/>
+    <w:lsdException w:name="List Table 4 Accent 1" w:uiPriority="49"/>
+    <w:lsdException w:name="List Table 5 Dark Accent 1" w:uiPriority="50"/>
+    <w:lsdException w:name="List Table 6 Colorful Accent 1" w:uiPriority="51"/>
+    <w:lsdException w:name="List Table 7 Colorful Accent 1" w:uiPriority="52"/>
+    <w:lsdException w:name="List Table 1 Light Accent 2" w:uiPriority="46"/>
+    <w:lsdException w:name="List Table 2 Accent 2" w:uiPriority="47"/>
+    <w:lsdException w:name="List Table 3 Accent 2" w:uiPriority="48"/>
+    <w:lsdException w:name="List Table 4 Accent 2" w:uiPriority="49"/>
+    <w:lsdException w:name="List Table 5 Dark Accent 2" w:uiPriority="50"/>
+    <w:lsdException w:name="List Table 6 Colorful Accent 2" w:uiPriority="51"/>
+    <w:lsdException w:name="List Table 7 Colorful Accent 2" w:uiPriority="52"/>
+    <w:lsdException w:name="List Table 1 Light Accent 3" w:uiPriority="46"/>
+    <w:lsdException w:name="List Table 2 Accent 3" w:uiPriority="47"/>
+    <w:lsdException w:name="List Table 3 Accent 3" w:uiPriority="48"/>
+    <w:lsdException w:name="List Table 4 Accent 3" w:uiPriority="49"/>
+    <w:lsdException w:name="List Table 5 Dark Accent 3" w:uiPriority="50"/>
+    <w:lsdException w:name="List Table 6 Colorful Accent 3" w:uiPriority="51"/>
+    <w:lsdException w:name="List Table 7 Colorful Accent 3" w:uiPriority="52"/>
+    <w:lsdException w:name="List Table 1 Light Accent 4" w:uiPriority="46"/>
+    <w:lsdException w:name="List Table 2 Accent 4" w:uiPriority="47"/>
+    <w:lsdException w:name="List Table 3 Accent 4" w:uiPriority="48"/>
+    <w:lsdException w:name="List Table 4 Accent 4" w:uiPriority="49"/>
+    <w:lsdException w:name="List Table 5 Dark Accent 4" w:uiPriority="50"/>
+    <w:lsdException w:name="List Table 6 Colorful Accent 4" w:uiPriority="51"/>
+    <w:lsdException w:name="List Table 7 Colorful Accent 4" w:uiPriority="52"/>
+    <w:lsdException w:name="List Table 1 Light Accent 5" w:uiPriority="46"/>
+    <w:lsdException w:name="List Table 2 Accent 5" w:uiPriority="47"/>
+    <w:lsdException w:name="List Table 3 Accent 5" w:uiPriority="48"/>
+    <w:lsdException w:name="List Table 4 Accent 5" w:uiPriority="49"/>
+    <w:lsdException w:name="List Table 5 Dark Accent 5" w:uiPriority="50"/>
+    <w:lsdException w:name="List Table 6 Colorful Accent 5" w:uiPriority="51"/>
+    <w:lsdException w:name="List Table 7 Colorful Accent 5" w:uiPriority="52"/>
+    <w:lsdException w:name="List Table 1 Light Accent 6" w:uiPriority="46"/>
+    <w:lsdException w:name="List Table 2 Accent 6" w:uiPriority="47"/>
+    <w:lsdException w:name="List Table 3 Accent 6" w:uiPriority="48"/>
+    <w:lsdException w:name="List Table 4 Accent 6" w:uiPriority="49"/>
+    <w:lsdException w:name="List Table 5 Dark Accent 6" w:uiPriority="50"/>
+    <w:lsdException w:name="List Table 6 Colorful Accent 6" w:uiPriority="51"/>
+    <w:lsdException w:name="List Table 7 Colorful Accent 6" w:uiPriority="52"/>
   </w:latentStyles>
   <w:style w:type="paragraph" w:default="1" w:styleId="Normal">
     <w:name w:val="Normal"/>
@@ -3686,7 +3371,7 @@
 </file>
 
 <file path=customXml/itemProps1.xml><?xml version="1.0" encoding="utf-8"?>
-<ds:datastoreItem xmlns:ds="http://schemas.openxmlformats.org/officeDocument/2006/customXml" ds:itemID="{AEC93E7B-7A2B-2A4F-857E-4363613A4D50}">
+<ds:datastoreItem xmlns:ds="http://schemas.openxmlformats.org/officeDocument/2006/customXml" ds:itemID="{F2AD092C-0C3B-4119-BE47-23DF2023B6E2}">
   <ds:schemaRefs>
     <ds:schemaRef ds:uri="http://schemas.openxmlformats.org/officeDocument/2006/bibliography"/>
   </ds:schemaRefs>

</xml_diff>